<commit_message>
Capture des besoins fonctionels (suite)
</commit_message>
<xml_diff>
--- a/src/etudes/captureDesBesoinsFonctionnels.docx
+++ b/src/etudes/captureDesBesoinsFonctionnels.docx
@@ -209,12 +209,6 @@
         <w:gridCol w:w="9972"/>
       </w:tblGrid>
       <w:tr>
-        <w:tblPrEx>
-          <w:tblCellMar>
-            <w:top w:w="0" w:type="dxa"/>
-            <w:bottom w:w="0" w:type="dxa"/>
-          </w:tblCellMar>
-        </w:tblPrEx>
         <w:tc>
           <w:tcPr>
             <w:tcW w:w="9972" w:type="dxa"/>
@@ -282,55 +276,7 @@
               <w:rPr>
                 <w:color w:val="000000"/>
               </w:rPr>
-              <w:t xml:space="preserve">: le </w:t>
-            </w:r>
-            <w:proofErr w:type="spellStart"/>
-            <w:r>
-              <w:rPr>
-                <w:color w:val="000000"/>
-              </w:rPr>
-              <w:t>joueur</w:t>
-            </w:r>
-            <w:proofErr w:type="spellEnd"/>
-            <w:r>
-              <w:rPr>
-                <w:color w:val="000000"/>
-              </w:rPr>
-              <w:t xml:space="preserve"> </w:t>
-            </w:r>
-            <w:proofErr w:type="spellStart"/>
-            <w:r>
-              <w:rPr>
-                <w:color w:val="000000"/>
-              </w:rPr>
-              <w:t>essaie</w:t>
-            </w:r>
-            <w:proofErr w:type="spellEnd"/>
-            <w:r>
-              <w:rPr>
-                <w:color w:val="000000"/>
-              </w:rPr>
-              <w:t xml:space="preserve"> d</w:t>
-            </w:r>
-            <w:r>
-              <w:rPr>
-                <w:color w:val="000000"/>
-              </w:rPr>
-              <w:t xml:space="preserve">e faire </w:t>
-            </w:r>
-            <w:proofErr w:type="spellStart"/>
-            <w:r>
-              <w:rPr>
-                <w:color w:val="000000"/>
-              </w:rPr>
-              <w:t>dévorer</w:t>
-            </w:r>
-            <w:proofErr w:type="spellEnd"/>
-            <w:r>
-              <w:rPr>
-                <w:color w:val="000000"/>
-              </w:rPr>
-              <w:t xml:space="preserve"> la gazelle par le singe</w:t>
+              <w:t>:</w:t>
             </w:r>
           </w:p>
           <w:p>
@@ -363,21 +309,7 @@
               <w:rPr>
                 <w:color w:val="000000"/>
               </w:rPr>
-              <w:t xml:space="preserve">: </w:t>
-            </w:r>
-            <w:proofErr w:type="spellStart"/>
-            <w:r>
-              <w:rPr>
-                <w:color w:val="000000"/>
-              </w:rPr>
-              <w:t>Joueur</w:t>
-            </w:r>
-            <w:proofErr w:type="spellEnd"/>
-            <w:r>
-              <w:rPr>
-                <w:color w:val="000000"/>
-              </w:rPr>
-              <w:t xml:space="preserve">                   </w:t>
+              <w:t xml:space="preserve">: Joueur                   </w:t>
             </w:r>
             <w:proofErr w:type="spellStart"/>
             <w:r>
@@ -396,25 +328,19 @@
               <w:t xml:space="preserve">: </w:t>
             </w:r>
             <w:proofErr w:type="spellStart"/>
+            <w:proofErr w:type="gramStart"/>
             <w:r>
               <w:rPr>
                 <w:color w:val="000000"/>
               </w:rPr>
               <w:t>J.Vincensini</w:t>
             </w:r>
-            <w:bookmarkStart w:id="0" w:name="_GoBack"/>
-            <w:bookmarkEnd w:id="0"/>
             <w:proofErr w:type="spellEnd"/>
+            <w:proofErr w:type="gramEnd"/>
           </w:p>
         </w:tc>
       </w:tr>
       <w:tr>
-        <w:tblPrEx>
-          <w:tblCellMar>
-            <w:top w:w="0" w:type="dxa"/>
-            <w:bottom w:w="0" w:type="dxa"/>
-          </w:tblCellMar>
-        </w:tblPrEx>
         <w:tc>
           <w:tcPr>
             <w:tcW w:w="9972" w:type="dxa"/>
@@ -480,12 +406,6 @@
         </w:tc>
       </w:tr>
       <w:tr>
-        <w:tblPrEx>
-          <w:tblCellMar>
-            <w:top w:w="0" w:type="dxa"/>
-            <w:bottom w:w="0" w:type="dxa"/>
-          </w:tblCellMar>
-        </w:tblPrEx>
         <w:tc>
           <w:tcPr>
             <w:tcW w:w="9972" w:type="dxa"/>
@@ -536,19 +456,21 @@
               <w:rPr>
                 <w:color w:val="000000"/>
               </w:rPr>
-              <w:t>1° L</w:t>
-            </w:r>
-            <w:r>
-              <w:rPr>
-                <w:color w:val="000000"/>
-              </w:rPr>
-              <w:t>e zoo</w:t>
-            </w:r>
-            <w:r>
-              <w:rPr>
-                <w:color w:val="000000"/>
-              </w:rPr>
-              <w:t xml:space="preserve"> propose un menu</w:t>
+              <w:t xml:space="preserve">1° Le zoo </w:t>
+            </w:r>
+            <w:proofErr w:type="gramStart"/>
+            <w:r>
+              <w:rPr>
+                <w:color w:val="000000"/>
+              </w:rPr>
+              <w:t>propose</w:t>
+            </w:r>
+            <w:proofErr w:type="gramEnd"/>
+            <w:r>
+              <w:rPr>
+                <w:color w:val="000000"/>
+              </w:rPr>
+              <w:t xml:space="preserve"> un menu</w:t>
             </w:r>
           </w:p>
           <w:p>
@@ -648,19 +570,21 @@
               <w:rPr>
                 <w:color w:val="000000"/>
               </w:rPr>
-              <w:t>3° l</w:t>
-            </w:r>
-            <w:r>
-              <w:rPr>
-                <w:color w:val="000000"/>
-              </w:rPr>
-              <w:t>e zoo</w:t>
-            </w:r>
-            <w:r>
-              <w:rPr>
-                <w:color w:val="000000"/>
-              </w:rPr>
-              <w:t xml:space="preserve"> execute la </w:t>
+              <w:t xml:space="preserve">3° le zoo </w:t>
+            </w:r>
+            <w:proofErr w:type="gramStart"/>
+            <w:r>
+              <w:rPr>
+                <w:color w:val="000000"/>
+              </w:rPr>
+              <w:t>execute</w:t>
+            </w:r>
+            <w:proofErr w:type="gramEnd"/>
+            <w:r>
+              <w:rPr>
+                <w:color w:val="000000"/>
+              </w:rPr>
+              <w:t xml:space="preserve"> la </w:t>
             </w:r>
             <w:proofErr w:type="spellStart"/>
             <w:r>
@@ -688,13 +612,7 @@
               <w:rPr>
                 <w:color w:val="000000"/>
               </w:rPr>
-              <w:t>,</w:t>
-            </w:r>
-            <w:r>
-              <w:rPr>
-                <w:color w:val="000000"/>
-              </w:rPr>
-              <w:t xml:space="preserve"> </w:t>
+              <w:t xml:space="preserve">, </w:t>
             </w:r>
             <w:proofErr w:type="spellStart"/>
             <w:r>
@@ -708,13 +626,7 @@
               <w:rPr>
                 <w:color w:val="000000"/>
               </w:rPr>
-              <w:t>, ….</w:t>
-            </w:r>
-            <w:r>
-              <w:rPr>
-                <w:color w:val="000000"/>
-              </w:rPr>
-              <w:t>)</w:t>
+              <w:t>, ….)</w:t>
             </w:r>
             <w:r>
               <w:rPr>
@@ -817,12 +729,6 @@
         </w:tc>
       </w:tr>
       <w:tr>
-        <w:tblPrEx>
-          <w:tblCellMar>
-            <w:top w:w="0" w:type="dxa"/>
-            <w:bottom w:w="0" w:type="dxa"/>
-          </w:tblCellMar>
-        </w:tblPrEx>
         <w:tc>
           <w:tcPr>
             <w:tcW w:w="9972" w:type="dxa"/>
@@ -843,7 +749,8 @@
             <w:pPr>
               <w:pStyle w:val="TableContents"/>
               <w:rPr>
-                <w:rFonts w:hint="eastAsia"/>
+                <w:b/>
+                <w:bCs/>
                 <w:color w:val="000000"/>
               </w:rPr>
             </w:pPr>
@@ -859,26 +766,387 @@
               <w:rPr>
                 <w:color w:val="000000"/>
               </w:rPr>
-              <w:t xml:space="preserve">: </w:t>
+              <w:t>:</w:t>
+            </w:r>
+          </w:p>
+          <w:p>
+            <w:pPr>
+              <w:pStyle w:val="TableContents"/>
+              <w:rPr>
+                <w:b/>
+                <w:bCs/>
+                <w:color w:val="000000"/>
+              </w:rPr>
+            </w:pPr>
+            <w:r>
+              <w:rPr>
+                <w:b/>
+                <w:bCs/>
+                <w:color w:val="000000"/>
+              </w:rPr>
+              <w:t xml:space="preserve">2-a° entrée </w:t>
             </w:r>
             <w:proofErr w:type="spellStart"/>
             <w:r>
               <w:rPr>
-                <w:color w:val="000000"/>
-              </w:rPr>
-              <w:t>aucune</w:t>
+                <w:b/>
+                <w:bCs/>
+                <w:color w:val="000000"/>
+              </w:rPr>
+              <w:t>d’une</w:t>
             </w:r>
             <w:proofErr w:type="spellEnd"/>
+            <w:r>
+              <w:rPr>
+                <w:b/>
+                <w:bCs/>
+                <w:color w:val="000000"/>
+              </w:rPr>
+              <w:t xml:space="preserve"> </w:t>
+            </w:r>
+            <w:proofErr w:type="spellStart"/>
+            <w:r>
+              <w:rPr>
+                <w:b/>
+                <w:bCs/>
+                <w:color w:val="000000"/>
+              </w:rPr>
+              <w:t>chaine</w:t>
+            </w:r>
+            <w:proofErr w:type="spellEnd"/>
+          </w:p>
+          <w:p>
+            <w:pPr>
+              <w:pStyle w:val="TableContents"/>
+              <w:rPr>
+                <w:b/>
+                <w:bCs/>
+                <w:color w:val="000000"/>
+              </w:rPr>
+            </w:pPr>
+            <w:r>
+              <w:rPr>
+                <w:b/>
+                <w:bCs/>
+                <w:color w:val="000000"/>
+              </w:rPr>
+              <w:t>…….</w:t>
+            </w:r>
+          </w:p>
+          <w:p>
+            <w:pPr>
+              <w:pStyle w:val="TableContents"/>
+              <w:rPr>
+                <w:b/>
+                <w:bCs/>
+                <w:color w:val="000000"/>
+              </w:rPr>
+            </w:pPr>
+            <w:r>
+              <w:rPr>
+                <w:b/>
+                <w:bCs/>
+                <w:color w:val="000000"/>
+              </w:rPr>
+              <w:t>2-</w:t>
+            </w:r>
+            <w:r>
+              <w:rPr>
+                <w:b/>
+                <w:bCs/>
+                <w:color w:val="000000"/>
+              </w:rPr>
+              <w:t xml:space="preserve">b° entrée d’un </w:t>
+            </w:r>
+            <w:proofErr w:type="spellStart"/>
+            <w:r>
+              <w:rPr>
+                <w:b/>
+                <w:bCs/>
+                <w:color w:val="000000"/>
+              </w:rPr>
+              <w:t>nombre</w:t>
+            </w:r>
+            <w:proofErr w:type="spellEnd"/>
+            <w:r>
+              <w:rPr>
+                <w:b/>
+                <w:bCs/>
+                <w:color w:val="000000"/>
+              </w:rPr>
+              <w:t xml:space="preserve"> </w:t>
+            </w:r>
+            <w:proofErr w:type="spellStart"/>
+            <w:r>
+              <w:rPr>
+                <w:b/>
+                <w:bCs/>
+                <w:color w:val="000000"/>
+              </w:rPr>
+              <w:t>invalide</w:t>
+            </w:r>
+            <w:proofErr w:type="spellEnd"/>
+          </w:p>
+          <w:p>
+            <w:pPr>
+              <w:pStyle w:val="TableContents"/>
+              <w:rPr>
+                <w:b/>
+                <w:bCs/>
+                <w:color w:val="000000"/>
+              </w:rPr>
+            </w:pPr>
+            <w:r>
+              <w:rPr>
+                <w:b/>
+                <w:bCs/>
+                <w:color w:val="000000"/>
+              </w:rPr>
+              <w:t>…….</w:t>
+            </w:r>
+            <w:bookmarkStart w:id="0" w:name="_GoBack"/>
+            <w:bookmarkEnd w:id="0"/>
+          </w:p>
+          <w:p>
+            <w:pPr>
+              <w:pStyle w:val="TableContents"/>
+              <w:rPr>
+                <w:b/>
+                <w:bCs/>
+                <w:color w:val="000000"/>
+              </w:rPr>
+            </w:pPr>
+            <w:r>
+              <w:rPr>
+                <w:b/>
+                <w:bCs/>
+                <w:color w:val="000000"/>
+              </w:rPr>
+              <w:t xml:space="preserve">3-a° </w:t>
+            </w:r>
+            <w:proofErr w:type="spellStart"/>
+            <w:r>
+              <w:rPr>
+                <w:b/>
+                <w:bCs/>
+                <w:color w:val="000000"/>
+              </w:rPr>
+              <w:t>afficher</w:t>
+            </w:r>
+            <w:proofErr w:type="spellEnd"/>
+            <w:r>
+              <w:rPr>
+                <w:b/>
+                <w:bCs/>
+                <w:color w:val="000000"/>
+              </w:rPr>
+              <w:t xml:space="preserve">, </w:t>
+            </w:r>
+            <w:proofErr w:type="spellStart"/>
+            <w:r>
+              <w:rPr>
+                <w:b/>
+                <w:bCs/>
+                <w:color w:val="000000"/>
+              </w:rPr>
+              <w:t>nourrir</w:t>
+            </w:r>
+            <w:proofErr w:type="spellEnd"/>
+          </w:p>
+          <w:p>
+            <w:pPr>
+              <w:pStyle w:val="TableContents"/>
+              <w:rPr>
+                <w:color w:val="000000"/>
+              </w:rPr>
+            </w:pPr>
+            <w:r>
+              <w:rPr>
+                <w:color w:val="000000"/>
+              </w:rPr>
+              <w:t xml:space="preserve">execution de la </w:t>
+            </w:r>
+            <w:proofErr w:type="spellStart"/>
+            <w:r>
+              <w:rPr>
+                <w:color w:val="000000"/>
+              </w:rPr>
+              <w:t>commande</w:t>
+            </w:r>
+            <w:proofErr w:type="spellEnd"/>
+            <w:r>
+              <w:rPr>
+                <w:color w:val="000000"/>
+              </w:rPr>
+              <w:t xml:space="preserve"> et retour au 1</w:t>
+            </w:r>
+          </w:p>
+          <w:p>
+            <w:pPr>
+              <w:pStyle w:val="TableContents"/>
+              <w:rPr>
+                <w:b/>
+                <w:bCs/>
+                <w:color w:val="000000"/>
+              </w:rPr>
+            </w:pPr>
+            <w:r>
+              <w:rPr>
+                <w:b/>
+                <w:bCs/>
+                <w:color w:val="000000"/>
+              </w:rPr>
+              <w:t xml:space="preserve">3-b° faire </w:t>
+            </w:r>
+            <w:proofErr w:type="spellStart"/>
+            <w:r>
+              <w:rPr>
+                <w:b/>
+                <w:bCs/>
+                <w:color w:val="000000"/>
+              </w:rPr>
+              <w:t>dévorer</w:t>
+            </w:r>
+            <w:proofErr w:type="spellEnd"/>
+            <w:r>
+              <w:rPr>
+                <w:b/>
+                <w:bCs/>
+                <w:color w:val="000000"/>
+              </w:rPr>
+              <w:t xml:space="preserve"> </w:t>
+            </w:r>
+            <w:proofErr w:type="spellStart"/>
+            <w:r>
+              <w:rPr>
+                <w:b/>
+                <w:bCs/>
+                <w:color w:val="000000"/>
+              </w:rPr>
+              <w:t>une</w:t>
+            </w:r>
+            <w:proofErr w:type="spellEnd"/>
+            <w:r>
+              <w:rPr>
+                <w:b/>
+                <w:bCs/>
+                <w:color w:val="000000"/>
+              </w:rPr>
+              <w:t xml:space="preserve"> gazelle par un singe</w:t>
+            </w:r>
+          </w:p>
+          <w:p>
+            <w:pPr>
+              <w:pStyle w:val="TableContents"/>
+              <w:rPr>
+                <w:color w:val="000000"/>
+              </w:rPr>
+            </w:pPr>
+            <w:r>
+              <w:rPr>
+                <w:color w:val="000000"/>
+              </w:rPr>
+              <w:t xml:space="preserve">1° le Zoo </w:t>
+            </w:r>
+            <w:proofErr w:type="spellStart"/>
+            <w:r>
+              <w:rPr>
+                <w:color w:val="000000"/>
+              </w:rPr>
+              <w:t>lève</w:t>
+            </w:r>
+            <w:proofErr w:type="spellEnd"/>
+            <w:r>
+              <w:rPr>
+                <w:color w:val="000000"/>
+              </w:rPr>
+              <w:t xml:space="preserve"> un </w:t>
+            </w:r>
+            <w:proofErr w:type="spellStart"/>
+            <w:r>
+              <w:rPr>
+                <w:b/>
+                <w:bCs/>
+                <w:color w:val="000000"/>
+              </w:rPr>
+              <w:t>BeurkException</w:t>
+            </w:r>
+            <w:proofErr w:type="spellEnd"/>
+            <w:r>
+              <w:rPr>
+                <w:b/>
+                <w:bCs/>
+                <w:color w:val="000000"/>
+              </w:rPr>
+              <w:t xml:space="preserve"> </w:t>
+            </w:r>
+            <w:r>
+              <w:rPr>
+                <w:color w:val="000000"/>
+              </w:rPr>
+              <w:t>et affiche un message</w:t>
+            </w:r>
+          </w:p>
+          <w:p>
+            <w:pPr>
+              <w:pStyle w:val="TableContents"/>
+              <w:rPr>
+                <w:color w:val="000000"/>
+              </w:rPr>
+            </w:pPr>
+            <w:r>
+              <w:rPr>
+                <w:color w:val="000000"/>
+              </w:rPr>
+              <w:t xml:space="preserve">2° le </w:t>
+            </w:r>
+            <w:proofErr w:type="spellStart"/>
+            <w:r>
+              <w:rPr>
+                <w:color w:val="000000"/>
+              </w:rPr>
+              <w:t>joueur</w:t>
+            </w:r>
+            <w:proofErr w:type="spellEnd"/>
+            <w:r>
+              <w:rPr>
+                <w:color w:val="000000"/>
+              </w:rPr>
+              <w:t xml:space="preserve"> </w:t>
+            </w:r>
+            <w:proofErr w:type="spellStart"/>
+            <w:r>
+              <w:rPr>
+                <w:color w:val="000000"/>
+              </w:rPr>
+              <w:t>valide</w:t>
+            </w:r>
+            <w:proofErr w:type="spellEnd"/>
+            <w:r>
+              <w:rPr>
+                <w:color w:val="000000"/>
+              </w:rPr>
+              <w:t xml:space="preserve"> le message</w:t>
+            </w:r>
+          </w:p>
+          <w:p>
+            <w:pPr>
+              <w:pStyle w:val="TableContents"/>
+              <w:rPr>
+                <w:rFonts w:hint="eastAsia"/>
+                <w:color w:val="000000"/>
+              </w:rPr>
+            </w:pPr>
+            <w:r>
+              <w:rPr>
+                <w:color w:val="000000"/>
+              </w:rPr>
+              <w:t>3° retour au 1°</w:t>
+            </w:r>
           </w:p>
         </w:tc>
       </w:tr>
       <w:tr>
-        <w:tblPrEx>
-          <w:tblCellMar>
-            <w:top w:w="0" w:type="dxa"/>
-            <w:bottom w:w="0" w:type="dxa"/>
-          </w:tblCellMar>
-        </w:tblPrEx>
         <w:tc>
           <w:tcPr>
             <w:tcW w:w="9972" w:type="dxa"/>
@@ -921,12 +1189,6 @@
         </w:tc>
       </w:tr>
       <w:tr>
-        <w:tblPrEx>
-          <w:tblCellMar>
-            <w:top w:w="0" w:type="dxa"/>
-            <w:bottom w:w="0" w:type="dxa"/>
-          </w:tblCellMar>
-        </w:tblPrEx>
         <w:tc>
           <w:tcPr>
             <w:tcW w:w="9972" w:type="dxa"/>
@@ -960,9 +1222,11 @@
             <w:proofErr w:type="spellStart"/>
             <w:r>
               <w:rPr>
-                <w:color w:val="000000"/>
-              </w:rPr>
-              <w:t>DejaLouerException</w:t>
+                <w:b/>
+                <w:bCs/>
+                <w:color w:val="000000"/>
+              </w:rPr>
+              <w:t>BeurkException</w:t>
             </w:r>
             <w:proofErr w:type="spellEnd"/>
             <w:r>
@@ -983,14 +1247,14 @@
               <w:rPr>
                 <w:color w:val="000000"/>
               </w:rPr>
-              <w:t xml:space="preserve"> la voiture </w:t>
+              <w:t xml:space="preserve"> un singe </w:t>
             </w:r>
             <w:proofErr w:type="spellStart"/>
             <w:r>
               <w:rPr>
                 <w:color w:val="000000"/>
               </w:rPr>
-              <w:t>n’est</w:t>
+              <w:t>dévore</w:t>
             </w:r>
             <w:proofErr w:type="spellEnd"/>
             <w:r>
@@ -998,6 +1262,20 @@
                 <w:color w:val="000000"/>
               </w:rPr>
               <w:t xml:space="preserve"> </w:t>
+            </w:r>
+            <w:proofErr w:type="spellStart"/>
+            <w:r>
+              <w:rPr>
+                <w:color w:val="000000"/>
+              </w:rPr>
+              <w:t>une</w:t>
+            </w:r>
+            <w:proofErr w:type="spellEnd"/>
+            <w:r>
+              <w:rPr>
+                <w:color w:val="000000"/>
+              </w:rPr>
+              <w:t xml:space="preserve"> gazelle</w:t>
             </w:r>
           </w:p>
         </w:tc>
@@ -1255,6 +1533,7 @@
       <w:pStyle w:val="En-tte"/>
       <w:jc w:val="center"/>
     </w:pPr>
+    <w:proofErr w:type="gramStart"/>
     <w:r>
       <w:rPr>
         <w:b/>
@@ -1262,7 +1541,17 @@
         <w:sz w:val="32"/>
         <w:szCs w:val="32"/>
       </w:rPr>
-      <w:t>Projet: ZOO</w:t>
+      <w:t>Projet:</w:t>
+    </w:r>
+    <w:proofErr w:type="gramEnd"/>
+    <w:r>
+      <w:rPr>
+        <w:b/>
+        <w:bCs/>
+        <w:sz w:val="32"/>
+        <w:szCs w:val="32"/>
+      </w:rPr>
+      <w:t xml:space="preserve"> ZOO</w:t>
     </w:r>
   </w:p>
   <w:p>
@@ -1938,6 +2227,92 @@
     </w:lvl>
   </w:abstractNum>
   <w:abstractNum w:abstractNumId="7" w15:restartNumberingAfterBreak="0">
+    <w:nsid w:val="255A18D4"/>
+    <w:multiLevelType w:val="hybridMultilevel"/>
+    <w:tmpl w:val="48C4DAE8"/>
+    <w:lvl w:ilvl="0" w:tplc="040C000F">
+      <w:start w:val="1"/>
+      <w:numFmt w:val="decimal"/>
+      <w:lvlText w:val="%1."/>
+      <w:lvlJc w:val="left"/>
+      <w:pPr>
+        <w:ind w:left="720" w:hanging="360"/>
+      </w:pPr>
+    </w:lvl>
+    <w:lvl w:ilvl="1" w:tplc="040C0019" w:tentative="1">
+      <w:start w:val="1"/>
+      <w:numFmt w:val="lowerLetter"/>
+      <w:lvlText w:val="%2."/>
+      <w:lvlJc w:val="left"/>
+      <w:pPr>
+        <w:ind w:left="1440" w:hanging="360"/>
+      </w:pPr>
+    </w:lvl>
+    <w:lvl w:ilvl="2" w:tplc="040C001B" w:tentative="1">
+      <w:start w:val="1"/>
+      <w:numFmt w:val="lowerRoman"/>
+      <w:lvlText w:val="%3."/>
+      <w:lvlJc w:val="right"/>
+      <w:pPr>
+        <w:ind w:left="2160" w:hanging="180"/>
+      </w:pPr>
+    </w:lvl>
+    <w:lvl w:ilvl="3" w:tplc="040C000F" w:tentative="1">
+      <w:start w:val="1"/>
+      <w:numFmt w:val="decimal"/>
+      <w:lvlText w:val="%4."/>
+      <w:lvlJc w:val="left"/>
+      <w:pPr>
+        <w:ind w:left="2880" w:hanging="360"/>
+      </w:pPr>
+    </w:lvl>
+    <w:lvl w:ilvl="4" w:tplc="040C0019" w:tentative="1">
+      <w:start w:val="1"/>
+      <w:numFmt w:val="lowerLetter"/>
+      <w:lvlText w:val="%5."/>
+      <w:lvlJc w:val="left"/>
+      <w:pPr>
+        <w:ind w:left="3600" w:hanging="360"/>
+      </w:pPr>
+    </w:lvl>
+    <w:lvl w:ilvl="5" w:tplc="040C001B" w:tentative="1">
+      <w:start w:val="1"/>
+      <w:numFmt w:val="lowerRoman"/>
+      <w:lvlText w:val="%6."/>
+      <w:lvlJc w:val="right"/>
+      <w:pPr>
+        <w:ind w:left="4320" w:hanging="180"/>
+      </w:pPr>
+    </w:lvl>
+    <w:lvl w:ilvl="6" w:tplc="040C000F" w:tentative="1">
+      <w:start w:val="1"/>
+      <w:numFmt w:val="decimal"/>
+      <w:lvlText w:val="%7."/>
+      <w:lvlJc w:val="left"/>
+      <w:pPr>
+        <w:ind w:left="5040" w:hanging="360"/>
+      </w:pPr>
+    </w:lvl>
+    <w:lvl w:ilvl="7" w:tplc="040C0019" w:tentative="1">
+      <w:start w:val="1"/>
+      <w:numFmt w:val="lowerLetter"/>
+      <w:lvlText w:val="%8."/>
+      <w:lvlJc w:val="left"/>
+      <w:pPr>
+        <w:ind w:left="5760" w:hanging="360"/>
+      </w:pPr>
+    </w:lvl>
+    <w:lvl w:ilvl="8" w:tplc="040C001B" w:tentative="1">
+      <w:start w:val="1"/>
+      <w:numFmt w:val="lowerRoman"/>
+      <w:lvlText w:val="%9."/>
+      <w:lvlJc w:val="right"/>
+      <w:pPr>
+        <w:ind w:left="6480" w:hanging="180"/>
+      </w:pPr>
+    </w:lvl>
+  </w:abstractNum>
+  <w:abstractNum w:abstractNumId="8" w15:restartNumberingAfterBreak="0">
     <w:nsid w:val="379518A9"/>
     <w:multiLevelType w:val="hybridMultilevel"/>
     <w:tmpl w:val="65083CA4"/>
@@ -2023,7 +2398,7 @@
       </w:pPr>
     </w:lvl>
   </w:abstractNum>
-  <w:abstractNum w:abstractNumId="8" w15:restartNumberingAfterBreak="0">
+  <w:abstractNum w:abstractNumId="9" w15:restartNumberingAfterBreak="0">
     <w:nsid w:val="387A5B6F"/>
     <w:multiLevelType w:val="hybridMultilevel"/>
     <w:tmpl w:val="FE50E162"/>
@@ -2109,7 +2484,7 @@
       </w:pPr>
     </w:lvl>
   </w:abstractNum>
-  <w:abstractNum w:abstractNumId="9" w15:restartNumberingAfterBreak="0">
+  <w:abstractNum w:abstractNumId="10" w15:restartNumberingAfterBreak="0">
     <w:nsid w:val="52961482"/>
     <w:multiLevelType w:val="hybridMultilevel"/>
     <w:tmpl w:val="EC90FFCC"/>
@@ -2222,7 +2597,7 @@
       </w:rPr>
     </w:lvl>
   </w:abstractNum>
-  <w:abstractNum w:abstractNumId="10" w15:restartNumberingAfterBreak="0">
+  <w:abstractNum w:abstractNumId="11" w15:restartNumberingAfterBreak="0">
     <w:nsid w:val="58544815"/>
     <w:multiLevelType w:val="multilevel"/>
     <w:tmpl w:val="040C001F"/>
@@ -2308,7 +2683,7 @@
       </w:pPr>
     </w:lvl>
   </w:abstractNum>
-  <w:abstractNum w:abstractNumId="11" w15:restartNumberingAfterBreak="0">
+  <w:abstractNum w:abstractNumId="12" w15:restartNumberingAfterBreak="0">
     <w:nsid w:val="5D460B04"/>
     <w:multiLevelType w:val="hybridMultilevel"/>
     <w:tmpl w:val="8C88ADD8"/>
@@ -2394,7 +2769,206 @@
       </w:pPr>
     </w:lvl>
   </w:abstractNum>
-  <w:abstractNum w:abstractNumId="12" w15:restartNumberingAfterBreak="0">
+  <w:abstractNum w:abstractNumId="13" w15:restartNumberingAfterBreak="0">
+    <w:nsid w:val="69A412EF"/>
+    <w:multiLevelType w:val="hybridMultilevel"/>
+    <w:tmpl w:val="41782B18"/>
+    <w:lvl w:ilvl="0" w:tplc="040C000F">
+      <w:start w:val="1"/>
+      <w:numFmt w:val="decimal"/>
+      <w:lvlText w:val="%1."/>
+      <w:lvlJc w:val="left"/>
+      <w:pPr>
+        <w:ind w:left="720" w:hanging="360"/>
+      </w:pPr>
+    </w:lvl>
+    <w:lvl w:ilvl="1" w:tplc="040C0019" w:tentative="1">
+      <w:start w:val="1"/>
+      <w:numFmt w:val="lowerLetter"/>
+      <w:lvlText w:val="%2."/>
+      <w:lvlJc w:val="left"/>
+      <w:pPr>
+        <w:ind w:left="1440" w:hanging="360"/>
+      </w:pPr>
+    </w:lvl>
+    <w:lvl w:ilvl="2" w:tplc="040C001B" w:tentative="1">
+      <w:start w:val="1"/>
+      <w:numFmt w:val="lowerRoman"/>
+      <w:lvlText w:val="%3."/>
+      <w:lvlJc w:val="right"/>
+      <w:pPr>
+        <w:ind w:left="2160" w:hanging="180"/>
+      </w:pPr>
+    </w:lvl>
+    <w:lvl w:ilvl="3" w:tplc="040C000F" w:tentative="1">
+      <w:start w:val="1"/>
+      <w:numFmt w:val="decimal"/>
+      <w:lvlText w:val="%4."/>
+      <w:lvlJc w:val="left"/>
+      <w:pPr>
+        <w:ind w:left="2880" w:hanging="360"/>
+      </w:pPr>
+    </w:lvl>
+    <w:lvl w:ilvl="4" w:tplc="040C0019" w:tentative="1">
+      <w:start w:val="1"/>
+      <w:numFmt w:val="lowerLetter"/>
+      <w:lvlText w:val="%5."/>
+      <w:lvlJc w:val="left"/>
+      <w:pPr>
+        <w:ind w:left="3600" w:hanging="360"/>
+      </w:pPr>
+    </w:lvl>
+    <w:lvl w:ilvl="5" w:tplc="040C001B" w:tentative="1">
+      <w:start w:val="1"/>
+      <w:numFmt w:val="lowerRoman"/>
+      <w:lvlText w:val="%6."/>
+      <w:lvlJc w:val="right"/>
+      <w:pPr>
+        <w:ind w:left="4320" w:hanging="180"/>
+      </w:pPr>
+    </w:lvl>
+    <w:lvl w:ilvl="6" w:tplc="040C000F" w:tentative="1">
+      <w:start w:val="1"/>
+      <w:numFmt w:val="decimal"/>
+      <w:lvlText w:val="%7."/>
+      <w:lvlJc w:val="left"/>
+      <w:pPr>
+        <w:ind w:left="5040" w:hanging="360"/>
+      </w:pPr>
+    </w:lvl>
+    <w:lvl w:ilvl="7" w:tplc="040C0019" w:tentative="1">
+      <w:start w:val="1"/>
+      <w:numFmt w:val="lowerLetter"/>
+      <w:lvlText w:val="%8."/>
+      <w:lvlJc w:val="left"/>
+      <w:pPr>
+        <w:ind w:left="5760" w:hanging="360"/>
+      </w:pPr>
+    </w:lvl>
+    <w:lvl w:ilvl="8" w:tplc="040C001B" w:tentative="1">
+      <w:start w:val="1"/>
+      <w:numFmt w:val="lowerRoman"/>
+      <w:lvlText w:val="%9."/>
+      <w:lvlJc w:val="right"/>
+      <w:pPr>
+        <w:ind w:left="6480" w:hanging="180"/>
+      </w:pPr>
+    </w:lvl>
+  </w:abstractNum>
+  <w:abstractNum w:abstractNumId="14" w15:restartNumberingAfterBreak="0">
+    <w:nsid w:val="723C4AD1"/>
+    <w:multiLevelType w:val="hybridMultilevel"/>
+    <w:tmpl w:val="1206EA86"/>
+    <w:lvl w:ilvl="0" w:tplc="040C0003">
+      <w:start w:val="1"/>
+      <w:numFmt w:val="bullet"/>
+      <w:lvlText w:val="o"/>
+      <w:lvlJc w:val="left"/>
+      <w:pPr>
+        <w:ind w:left="720" w:hanging="360"/>
+      </w:pPr>
+      <w:rPr>
+        <w:rFonts w:ascii="Courier New" w:hAnsi="Courier New" w:cs="Courier New" w:hint="default"/>
+      </w:rPr>
+    </w:lvl>
+    <w:lvl w:ilvl="1" w:tplc="040C0003" w:tentative="1">
+      <w:start w:val="1"/>
+      <w:numFmt w:val="bullet"/>
+      <w:lvlText w:val="o"/>
+      <w:lvlJc w:val="left"/>
+      <w:pPr>
+        <w:ind w:left="1440" w:hanging="360"/>
+      </w:pPr>
+      <w:rPr>
+        <w:rFonts w:ascii="Courier New" w:hAnsi="Courier New" w:cs="Courier New" w:hint="default"/>
+      </w:rPr>
+    </w:lvl>
+    <w:lvl w:ilvl="2" w:tplc="040C0005" w:tentative="1">
+      <w:start w:val="1"/>
+      <w:numFmt w:val="bullet"/>
+      <w:lvlText w:val=""/>
+      <w:lvlJc w:val="left"/>
+      <w:pPr>
+        <w:ind w:left="2160" w:hanging="360"/>
+      </w:pPr>
+      <w:rPr>
+        <w:rFonts w:ascii="Wingdings" w:hAnsi="Wingdings" w:hint="default"/>
+      </w:rPr>
+    </w:lvl>
+    <w:lvl w:ilvl="3" w:tplc="040C0001" w:tentative="1">
+      <w:start w:val="1"/>
+      <w:numFmt w:val="bullet"/>
+      <w:lvlText w:val=""/>
+      <w:lvlJc w:val="left"/>
+      <w:pPr>
+        <w:ind w:left="2880" w:hanging="360"/>
+      </w:pPr>
+      <w:rPr>
+        <w:rFonts w:ascii="Symbol" w:hAnsi="Symbol" w:hint="default"/>
+      </w:rPr>
+    </w:lvl>
+    <w:lvl w:ilvl="4" w:tplc="040C0003" w:tentative="1">
+      <w:start w:val="1"/>
+      <w:numFmt w:val="bullet"/>
+      <w:lvlText w:val="o"/>
+      <w:lvlJc w:val="left"/>
+      <w:pPr>
+        <w:ind w:left="3600" w:hanging="360"/>
+      </w:pPr>
+      <w:rPr>
+        <w:rFonts w:ascii="Courier New" w:hAnsi="Courier New" w:cs="Courier New" w:hint="default"/>
+      </w:rPr>
+    </w:lvl>
+    <w:lvl w:ilvl="5" w:tplc="040C0005" w:tentative="1">
+      <w:start w:val="1"/>
+      <w:numFmt w:val="bullet"/>
+      <w:lvlText w:val=""/>
+      <w:lvlJc w:val="left"/>
+      <w:pPr>
+        <w:ind w:left="4320" w:hanging="360"/>
+      </w:pPr>
+      <w:rPr>
+        <w:rFonts w:ascii="Wingdings" w:hAnsi="Wingdings" w:hint="default"/>
+      </w:rPr>
+    </w:lvl>
+    <w:lvl w:ilvl="6" w:tplc="040C0001" w:tentative="1">
+      <w:start w:val="1"/>
+      <w:numFmt w:val="bullet"/>
+      <w:lvlText w:val=""/>
+      <w:lvlJc w:val="left"/>
+      <w:pPr>
+        <w:ind w:left="5040" w:hanging="360"/>
+      </w:pPr>
+      <w:rPr>
+        <w:rFonts w:ascii="Symbol" w:hAnsi="Symbol" w:hint="default"/>
+      </w:rPr>
+    </w:lvl>
+    <w:lvl w:ilvl="7" w:tplc="040C0003" w:tentative="1">
+      <w:start w:val="1"/>
+      <w:numFmt w:val="bullet"/>
+      <w:lvlText w:val="o"/>
+      <w:lvlJc w:val="left"/>
+      <w:pPr>
+        <w:ind w:left="5760" w:hanging="360"/>
+      </w:pPr>
+      <w:rPr>
+        <w:rFonts w:ascii="Courier New" w:hAnsi="Courier New" w:cs="Courier New" w:hint="default"/>
+      </w:rPr>
+    </w:lvl>
+    <w:lvl w:ilvl="8" w:tplc="040C0005" w:tentative="1">
+      <w:start w:val="1"/>
+      <w:numFmt w:val="bullet"/>
+      <w:lvlText w:val=""/>
+      <w:lvlJc w:val="left"/>
+      <w:pPr>
+        <w:ind w:left="6480" w:hanging="360"/>
+      </w:pPr>
+      <w:rPr>
+        <w:rFonts w:ascii="Wingdings" w:hAnsi="Wingdings" w:hint="default"/>
+      </w:rPr>
+    </w:lvl>
+  </w:abstractNum>
+  <w:abstractNum w:abstractNumId="15" w15:restartNumberingAfterBreak="0">
     <w:nsid w:val="76E90CE2"/>
     <w:multiLevelType w:val="hybridMultilevel"/>
     <w:tmpl w:val="2A1276B0"/>
@@ -2486,7 +3060,7 @@
       </w:pPr>
     </w:lvl>
   </w:abstractNum>
-  <w:abstractNum w:abstractNumId="13" w15:restartNumberingAfterBreak="0">
+  <w:abstractNum w:abstractNumId="16" w15:restartNumberingAfterBreak="0">
     <w:nsid w:val="782A41BD"/>
     <w:multiLevelType w:val="hybridMultilevel"/>
     <w:tmpl w:val="576896AA"/>
@@ -2588,31 +3162,40 @@
     <w:abstractNumId w:val="3"/>
   </w:num>
   <w:num w:numId="6">
-    <w:abstractNumId w:val="9"/>
+    <w:abstractNumId w:val="10"/>
   </w:num>
   <w:num w:numId="7">
-    <w:abstractNumId w:val="11"/>
+    <w:abstractNumId w:val="12"/>
   </w:num>
   <w:num w:numId="8">
-    <w:abstractNumId w:val="7"/>
+    <w:abstractNumId w:val="8"/>
   </w:num>
   <w:num w:numId="9">
-    <w:abstractNumId w:val="13"/>
+    <w:abstractNumId w:val="16"/>
   </w:num>
   <w:num w:numId="10">
-    <w:abstractNumId w:val="12"/>
+    <w:abstractNumId w:val="15"/>
   </w:num>
   <w:num w:numId="11">
     <w:abstractNumId w:val="2"/>
   </w:num>
   <w:num w:numId="12">
-    <w:abstractNumId w:val="8"/>
+    <w:abstractNumId w:val="9"/>
   </w:num>
   <w:num w:numId="13">
     <w:abstractNumId w:val="6"/>
   </w:num>
   <w:num w:numId="14">
-    <w:abstractNumId w:val="10"/>
+    <w:abstractNumId w:val="11"/>
+  </w:num>
+  <w:num w:numId="15">
+    <w:abstractNumId w:val="7"/>
+  </w:num>
+  <w:num w:numId="16">
+    <w:abstractNumId w:val="13"/>
+  </w:num>
+  <w:num w:numId="17">
+    <w:abstractNumId w:val="14"/>
   </w:num>
 </w:numbering>
 </file>
@@ -3444,7 +4027,7 @@
 </file>
 
 <file path=customXml/itemProps1.xml><?xml version="1.0" encoding="utf-8"?>
-<ds:datastoreItem xmlns:ds="http://schemas.openxmlformats.org/officeDocument/2006/customXml" ds:itemID="{8755DDAB-D4F7-40ED-948F-A5F050EF95B6}">
+<ds:datastoreItem xmlns:ds="http://schemas.openxmlformats.org/officeDocument/2006/customXml" ds:itemID="{99E4A659-0592-4849-9BAA-C6F426A3F176}">
   <ds:schemaRefs>
     <ds:schemaRef ds:uri="http://schemas.openxmlformats.org/officeDocument/2006/bibliography"/>
   </ds:schemaRefs>

</xml_diff>

<commit_message>
captures des besoins fonctionnels (scénarii, classes candidates, diagramme de classes)
</commit_message>
<xml_diff>
--- a/src/etudes/captureDesBesoinsFonctionnels.docx
+++ b/src/etudes/captureDesBesoinsFonctionnels.docx
@@ -328,7 +328,6 @@
               <w:t xml:space="preserve">: </w:t>
             </w:r>
             <w:proofErr w:type="spellStart"/>
-            <w:proofErr w:type="gramStart"/>
             <w:r>
               <w:rPr>
                 <w:color w:val="000000"/>
@@ -336,7 +335,6 @@
               <w:t>J.Vincensini</w:t>
             </w:r>
             <w:proofErr w:type="spellEnd"/>
-            <w:proofErr w:type="gramEnd"/>
           </w:p>
         </w:tc>
       </w:tr>
@@ -456,21 +454,7 @@
               <w:rPr>
                 <w:color w:val="000000"/>
               </w:rPr>
-              <w:t xml:space="preserve">1° Le zoo </w:t>
-            </w:r>
-            <w:proofErr w:type="gramStart"/>
-            <w:r>
-              <w:rPr>
-                <w:color w:val="000000"/>
-              </w:rPr>
-              <w:t>propose</w:t>
-            </w:r>
-            <w:proofErr w:type="gramEnd"/>
-            <w:r>
-              <w:rPr>
-                <w:color w:val="000000"/>
-              </w:rPr>
-              <w:t xml:space="preserve"> un menu</w:t>
+              <w:t>1° Le zoo propose un menu</w:t>
             </w:r>
           </w:p>
           <w:p>
@@ -570,21 +554,7 @@
               <w:rPr>
                 <w:color w:val="000000"/>
               </w:rPr>
-              <w:t xml:space="preserve">3° le zoo </w:t>
-            </w:r>
-            <w:proofErr w:type="gramStart"/>
-            <w:r>
-              <w:rPr>
-                <w:color w:val="000000"/>
-              </w:rPr>
-              <w:t>execute</w:t>
-            </w:r>
-            <w:proofErr w:type="gramEnd"/>
-            <w:r>
-              <w:rPr>
-                <w:color w:val="000000"/>
-              </w:rPr>
-              <w:t xml:space="preserve"> la </w:t>
+              <w:t xml:space="preserve">3° le zoo execute la </w:t>
             </w:r>
             <w:proofErr w:type="spellStart"/>
             <w:r>
@@ -749,6 +719,7 @@
             <w:pPr>
               <w:pStyle w:val="TableContents"/>
               <w:rPr>
+                <w:rFonts w:hint="eastAsia"/>
                 <w:b/>
                 <w:bCs/>
                 <w:color w:val="000000"/>
@@ -773,6 +744,7 @@
             <w:pPr>
               <w:pStyle w:val="TableContents"/>
               <w:rPr>
+                <w:rFonts w:hint="eastAsia"/>
                 <w:b/>
                 <w:bCs/>
                 <w:color w:val="000000"/>
@@ -819,6 +791,7 @@
             <w:pPr>
               <w:pStyle w:val="TableContents"/>
               <w:rPr>
+                <w:rFonts w:hint="eastAsia"/>
                 <w:b/>
                 <w:bCs/>
                 <w:color w:val="000000"/>
@@ -837,6 +810,7 @@
             <w:pPr>
               <w:pStyle w:val="TableContents"/>
               <w:rPr>
+                <w:rFonts w:hint="eastAsia"/>
                 <w:b/>
                 <w:bCs/>
                 <w:color w:val="000000"/>
@@ -891,6 +865,7 @@
             <w:pPr>
               <w:pStyle w:val="TableContents"/>
               <w:rPr>
+                <w:rFonts w:hint="eastAsia"/>
                 <w:b/>
                 <w:bCs/>
                 <w:color w:val="000000"/>
@@ -904,13 +879,12 @@
               </w:rPr>
               <w:t>…….</w:t>
             </w:r>
-            <w:bookmarkStart w:id="0" w:name="_GoBack"/>
-            <w:bookmarkEnd w:id="0"/>
           </w:p>
           <w:p>
             <w:pPr>
               <w:pStyle w:val="TableContents"/>
               <w:rPr>
+                <w:rFonts w:hint="eastAsia"/>
                 <w:b/>
                 <w:bCs/>
                 <w:color w:val="000000"/>
@@ -957,6 +931,7 @@
             <w:pPr>
               <w:pStyle w:val="TableContents"/>
               <w:rPr>
+                <w:rFonts w:hint="eastAsia"/>
                 <w:color w:val="000000"/>
               </w:rPr>
             </w:pPr>
@@ -985,6 +960,7 @@
             <w:pPr>
               <w:pStyle w:val="TableContents"/>
               <w:rPr>
+                <w:rFonts w:hint="eastAsia"/>
                 <w:b/>
                 <w:bCs/>
                 <w:color w:val="000000"/>
@@ -1014,31 +990,38 @@
                 <w:bCs/>
                 <w:color w:val="000000"/>
               </w:rPr>
-              <w:t xml:space="preserve"> </w:t>
-            </w:r>
-            <w:proofErr w:type="spellStart"/>
+              <w:t xml:space="preserve"> un</w:t>
+            </w:r>
             <w:r>
               <w:rPr>
                 <w:b/>
                 <w:bCs/>
                 <w:color w:val="000000"/>
               </w:rPr>
-              <w:t>une</w:t>
-            </w:r>
-            <w:proofErr w:type="spellEnd"/>
+              <w:t xml:space="preserve"> singe</w:t>
+            </w:r>
             <w:r>
               <w:rPr>
                 <w:b/>
                 <w:bCs/>
                 <w:color w:val="000000"/>
               </w:rPr>
-              <w:t xml:space="preserve"> gazelle par un singe</w:t>
+              <w:t xml:space="preserve"> par un </w:t>
+            </w:r>
+            <w:r>
+              <w:rPr>
+                <w:b/>
+                <w:bCs/>
+                <w:color w:val="000000"/>
+              </w:rPr>
+              <w:t>lion</w:t>
             </w:r>
           </w:p>
           <w:p>
             <w:pPr>
               <w:pStyle w:val="TableContents"/>
               <w:rPr>
+                <w:rFonts w:hint="eastAsia"/>
                 <w:color w:val="000000"/>
               </w:rPr>
             </w:pPr>
@@ -1046,36 +1029,48 @@
               <w:rPr>
                 <w:color w:val="000000"/>
               </w:rPr>
-              <w:t xml:space="preserve">1° le Zoo </w:t>
-            </w:r>
-            <w:proofErr w:type="spellStart"/>
-            <w:r>
-              <w:rPr>
-                <w:color w:val="000000"/>
-              </w:rPr>
-              <w:t>lève</w:t>
-            </w:r>
-            <w:proofErr w:type="spellEnd"/>
-            <w:r>
-              <w:rPr>
-                <w:color w:val="000000"/>
-              </w:rPr>
-              <w:t xml:space="preserve"> un </w:t>
-            </w:r>
-            <w:proofErr w:type="spellStart"/>
-            <w:r>
-              <w:rPr>
-                <w:b/>
-                <w:bCs/>
-                <w:color w:val="000000"/>
-              </w:rPr>
-              <w:t>BeurkException</w:t>
-            </w:r>
-            <w:proofErr w:type="spellEnd"/>
-            <w:r>
-              <w:rPr>
-                <w:b/>
-                <w:bCs/>
+              <w:t xml:space="preserve">1° le </w:t>
+            </w:r>
+            <w:r>
+              <w:rPr>
+                <w:color w:val="000000"/>
+              </w:rPr>
+              <w:t>z</w:t>
+            </w:r>
+            <w:r>
+              <w:rPr>
+                <w:color w:val="000000"/>
+              </w:rPr>
+              <w:t>oo</w:t>
+            </w:r>
+            <w:r>
+              <w:rPr>
+                <w:color w:val="000000"/>
+              </w:rPr>
+              <w:t xml:space="preserve"> a</w:t>
+            </w:r>
+            <w:r>
+              <w:rPr>
+                <w:color w:val="000000"/>
+              </w:rPr>
+              <w:t xml:space="preserve">ffiche </w:t>
+            </w:r>
+            <w:r>
+              <w:rPr>
+                <w:color w:val="000000"/>
+              </w:rPr>
+              <w:t xml:space="preserve">“INCOMPATIBLE” </w:t>
+            </w:r>
+            <w:proofErr w:type="spellStart"/>
+            <w:r>
+              <w:rPr>
+                <w:color w:val="000000"/>
+              </w:rPr>
+              <w:t>comme</w:t>
+            </w:r>
+            <w:proofErr w:type="spellEnd"/>
+            <w:r>
+              <w:rPr>
                 <w:color w:val="000000"/>
               </w:rPr>
               <w:t xml:space="preserve"> </w:t>
@@ -1084,13 +1079,14 @@
               <w:rPr>
                 <w:color w:val="000000"/>
               </w:rPr>
-              <w:t>et affiche un message</w:t>
+              <w:t>message</w:t>
             </w:r>
           </w:p>
           <w:p>
             <w:pPr>
               <w:pStyle w:val="TableContents"/>
               <w:rPr>
+                <w:rFonts w:hint="eastAsia"/>
                 <w:color w:val="000000"/>
               </w:rPr>
             </w:pPr>
@@ -1217,46 +1213,8 @@
               <w:rPr>
                 <w:color w:val="000000"/>
               </w:rPr>
-              <w:t xml:space="preserve">Exceptions: </w:t>
-            </w:r>
-            <w:proofErr w:type="spellStart"/>
-            <w:r>
-              <w:rPr>
-                <w:b/>
-                <w:bCs/>
-                <w:color w:val="000000"/>
-              </w:rPr>
-              <w:t>BeurkException</w:t>
-            </w:r>
-            <w:proofErr w:type="spellEnd"/>
-            <w:r>
-              <w:rPr>
-                <w:color w:val="000000"/>
-              </w:rPr>
-              <w:t xml:space="preserve">: levée </w:t>
-            </w:r>
-            <w:proofErr w:type="spellStart"/>
-            <w:r>
-              <w:rPr>
-                <w:color w:val="000000"/>
-              </w:rPr>
-              <w:t>quand</w:t>
-            </w:r>
-            <w:proofErr w:type="spellEnd"/>
-            <w:r>
-              <w:rPr>
-                <w:color w:val="000000"/>
-              </w:rPr>
-              <w:t xml:space="preserve"> un singe </w:t>
-            </w:r>
-            <w:proofErr w:type="spellStart"/>
-            <w:r>
-              <w:rPr>
-                <w:color w:val="000000"/>
-              </w:rPr>
-              <w:t>dévore</w:t>
-            </w:r>
-            <w:proofErr w:type="spellEnd"/>
+              <w:t>Exceptions:</w:t>
+            </w:r>
             <w:r>
               <w:rPr>
                 <w:color w:val="000000"/>
@@ -1268,15 +1226,9 @@
               <w:rPr>
                 <w:color w:val="000000"/>
               </w:rPr>
-              <w:t>une</w:t>
-            </w:r>
-            <w:proofErr w:type="spellEnd"/>
-            <w:r>
-              <w:rPr>
-                <w:color w:val="000000"/>
-              </w:rPr>
-              <w:t xml:space="preserve"> gazelle</w:t>
-            </w:r>
+              <w:t>aucune</w:t>
+            </w:r>
+            <w:proofErr w:type="spellEnd"/>
           </w:p>
         </w:tc>
       </w:tr>
@@ -1293,9 +1245,1028 @@
         </w:rPr>
       </w:pPr>
     </w:p>
+    <w:p>
+      <w:pPr>
+        <w:rPr>
+          <w:rFonts w:cstheme="minorHAnsi"/>
+          <w:b/>
+          <w:bCs/>
+          <w:sz w:val="28"/>
+          <w:szCs w:val="28"/>
+        </w:rPr>
+      </w:pPr>
+      <w:r>
+        <w:rPr>
+          <w:rFonts w:cstheme="minorHAnsi"/>
+          <w:b/>
+          <w:bCs/>
+          <w:sz w:val="28"/>
+          <w:szCs w:val="28"/>
+        </w:rPr>
+        <w:br w:type="page"/>
+      </w:r>
+    </w:p>
+    <w:p>
+      <w:pPr>
+        <w:pStyle w:val="Paragraphedeliste"/>
+        <w:numPr>
+          <w:ilvl w:val="1"/>
+          <w:numId w:val="13"/>
+        </w:numPr>
+        <w:rPr>
+          <w:rFonts w:cstheme="minorHAnsi"/>
+          <w:b/>
+          <w:bCs/>
+          <w:sz w:val="28"/>
+          <w:szCs w:val="28"/>
+        </w:rPr>
+      </w:pPr>
+      <w:r>
+        <w:rPr>
+          <w:rFonts w:cstheme="minorHAnsi"/>
+          <w:b/>
+          <w:bCs/>
+          <w:sz w:val="28"/>
+          <w:szCs w:val="28"/>
+        </w:rPr>
+        <w:lastRenderedPageBreak/>
+        <w:t>Gazelle dévorée par un Singe</w:t>
+      </w:r>
+    </w:p>
+    <w:tbl>
+      <w:tblPr>
+        <w:tblW w:w="9972" w:type="dxa"/>
+        <w:tblLayout w:type="fixed"/>
+        <w:tblCellMar>
+          <w:left w:w="10" w:type="dxa"/>
+          <w:right w:w="10" w:type="dxa"/>
+        </w:tblCellMar>
+        <w:tblLook w:val="04A0" w:firstRow="1" w:lastRow="0" w:firstColumn="1" w:lastColumn="0" w:noHBand="0" w:noVBand="1"/>
+      </w:tblPr>
+      <w:tblGrid>
+        <w:gridCol w:w="9972"/>
+      </w:tblGrid>
+      <w:tr>
+        <w:tc>
+          <w:tcPr>
+            <w:tcW w:w="9972" w:type="dxa"/>
+            <w:tcBorders>
+              <w:top w:val="double" w:sz="2" w:space="0" w:color="5983B0"/>
+              <w:left w:val="double" w:sz="2" w:space="0" w:color="5983B0"/>
+              <w:bottom w:val="double" w:sz="2" w:space="0" w:color="5983B0"/>
+              <w:right w:val="double" w:sz="2" w:space="0" w:color="5983B0"/>
+            </w:tcBorders>
+            <w:shd w:val="clear" w:color="auto" w:fill="auto"/>
+            <w:tcMar>
+              <w:top w:w="227" w:type="dxa"/>
+              <w:left w:w="227" w:type="dxa"/>
+              <w:bottom w:w="227" w:type="dxa"/>
+              <w:right w:w="227" w:type="dxa"/>
+            </w:tcMar>
+          </w:tcPr>
+          <w:p>
+            <w:pPr>
+              <w:pStyle w:val="TableContents"/>
+              <w:rPr>
+                <w:rFonts w:hint="eastAsia"/>
+                <w:color w:val="000000"/>
+              </w:rPr>
+            </w:pPr>
+            <w:r>
+              <w:rPr>
+                <w:b/>
+                <w:bCs/>
+                <w:color w:val="000000"/>
+              </w:rPr>
+              <w:t>Nom</w:t>
+            </w:r>
+            <w:r>
+              <w:rPr>
+                <w:color w:val="000000"/>
+              </w:rPr>
+              <w:t xml:space="preserve">: </w:t>
+            </w:r>
+            <w:r>
+              <w:rPr>
+                <w:b/>
+                <w:bCs/>
+                <w:color w:val="000000"/>
+                <w:u w:val="single"/>
+              </w:rPr>
+              <w:t xml:space="preserve">Gazelle </w:t>
+            </w:r>
+            <w:proofErr w:type="spellStart"/>
+            <w:r>
+              <w:rPr>
+                <w:b/>
+                <w:bCs/>
+                <w:color w:val="000000"/>
+                <w:u w:val="single"/>
+              </w:rPr>
+              <w:t>dévorée</w:t>
+            </w:r>
+            <w:proofErr w:type="spellEnd"/>
+            <w:r>
+              <w:rPr>
+                <w:b/>
+                <w:bCs/>
+                <w:color w:val="000000"/>
+                <w:u w:val="single"/>
+              </w:rPr>
+              <w:t xml:space="preserve"> par un singe</w:t>
+            </w:r>
+          </w:p>
+          <w:p>
+            <w:pPr>
+              <w:pStyle w:val="TableContents"/>
+              <w:rPr>
+                <w:rFonts w:hint="eastAsia"/>
+                <w:color w:val="000000"/>
+              </w:rPr>
+            </w:pPr>
+            <w:r>
+              <w:rPr>
+                <w:b/>
+                <w:bCs/>
+                <w:color w:val="000000"/>
+              </w:rPr>
+              <w:t>Résumé</w:t>
+            </w:r>
+            <w:r>
+              <w:rPr>
+                <w:color w:val="000000"/>
+              </w:rPr>
+              <w:t xml:space="preserve">: le </w:t>
+            </w:r>
+            <w:proofErr w:type="spellStart"/>
+            <w:r>
+              <w:rPr>
+                <w:color w:val="000000"/>
+              </w:rPr>
+              <w:t>joueur</w:t>
+            </w:r>
+            <w:proofErr w:type="spellEnd"/>
+            <w:r>
+              <w:rPr>
+                <w:color w:val="000000"/>
+              </w:rPr>
+              <w:t xml:space="preserve"> </w:t>
+            </w:r>
+            <w:proofErr w:type="spellStart"/>
+            <w:r>
+              <w:rPr>
+                <w:color w:val="000000"/>
+              </w:rPr>
+              <w:t>essaie</w:t>
+            </w:r>
+            <w:proofErr w:type="spellEnd"/>
+            <w:r>
+              <w:rPr>
+                <w:color w:val="000000"/>
+              </w:rPr>
+              <w:t xml:space="preserve"> de faire </w:t>
+            </w:r>
+            <w:proofErr w:type="spellStart"/>
+            <w:r>
+              <w:rPr>
+                <w:color w:val="000000"/>
+              </w:rPr>
+              <w:t>dévorer</w:t>
+            </w:r>
+            <w:proofErr w:type="spellEnd"/>
+            <w:r>
+              <w:rPr>
+                <w:color w:val="000000"/>
+              </w:rPr>
+              <w:t xml:space="preserve"> </w:t>
+            </w:r>
+            <w:proofErr w:type="spellStart"/>
+            <w:r>
+              <w:rPr>
+                <w:color w:val="000000"/>
+              </w:rPr>
+              <w:t>une</w:t>
+            </w:r>
+            <w:proofErr w:type="spellEnd"/>
+            <w:r>
+              <w:rPr>
+                <w:color w:val="000000"/>
+              </w:rPr>
+              <w:t xml:space="preserve"> gazelle par un singe</w:t>
+            </w:r>
+          </w:p>
+          <w:p>
+            <w:pPr>
+              <w:pStyle w:val="TableContents"/>
+              <w:rPr>
+                <w:rFonts w:hint="eastAsia"/>
+                <w:color w:val="000000"/>
+              </w:rPr>
+            </w:pPr>
+          </w:p>
+          <w:p>
+            <w:pPr>
+              <w:pStyle w:val="TableContents"/>
+              <w:rPr>
+                <w:rFonts w:hint="eastAsia"/>
+                <w:color w:val="000000"/>
+              </w:rPr>
+            </w:pPr>
+            <w:proofErr w:type="spellStart"/>
+            <w:r>
+              <w:rPr>
+                <w:b/>
+                <w:bCs/>
+                <w:color w:val="000000"/>
+              </w:rPr>
+              <w:t>Acteurs</w:t>
+            </w:r>
+            <w:proofErr w:type="spellEnd"/>
+            <w:r>
+              <w:rPr>
+                <w:color w:val="000000"/>
+              </w:rPr>
+              <w:t xml:space="preserve">: Joueur                           </w:t>
+            </w:r>
+            <w:proofErr w:type="spellStart"/>
+            <w:r>
+              <w:rPr>
+                <w:b/>
+                <w:bCs/>
+                <w:color w:val="000000"/>
+              </w:rPr>
+              <w:t>Responsable</w:t>
+            </w:r>
+            <w:proofErr w:type="spellEnd"/>
+            <w:r>
+              <w:rPr>
+                <w:color w:val="000000"/>
+              </w:rPr>
+              <w:t xml:space="preserve">: </w:t>
+            </w:r>
+            <w:proofErr w:type="spellStart"/>
+            <w:r>
+              <w:rPr>
+                <w:color w:val="000000"/>
+              </w:rPr>
+              <w:t>J.Vincensini</w:t>
+            </w:r>
+            <w:proofErr w:type="spellEnd"/>
+          </w:p>
+        </w:tc>
+      </w:tr>
+      <w:tr>
+        <w:tc>
+          <w:tcPr>
+            <w:tcW w:w="9972" w:type="dxa"/>
+            <w:tcBorders>
+              <w:left w:val="double" w:sz="2" w:space="0" w:color="5983B0"/>
+              <w:bottom w:val="double" w:sz="2" w:space="0" w:color="5983B0"/>
+              <w:right w:val="double" w:sz="2" w:space="0" w:color="5983B0"/>
+            </w:tcBorders>
+            <w:shd w:val="clear" w:color="auto" w:fill="auto"/>
+            <w:tcMar>
+              <w:top w:w="227" w:type="dxa"/>
+              <w:left w:w="227" w:type="dxa"/>
+              <w:bottom w:w="227" w:type="dxa"/>
+              <w:right w:w="227" w:type="dxa"/>
+            </w:tcMar>
+          </w:tcPr>
+          <w:p>
+            <w:pPr>
+              <w:pStyle w:val="TableContents"/>
+              <w:rPr>
+                <w:rFonts w:hint="eastAsia"/>
+                <w:color w:val="000000"/>
+              </w:rPr>
+            </w:pPr>
+            <w:proofErr w:type="spellStart"/>
+            <w:r>
+              <w:rPr>
+                <w:b/>
+                <w:bCs/>
+                <w:color w:val="000000"/>
+              </w:rPr>
+              <w:t>Pré</w:t>
+            </w:r>
+            <w:proofErr w:type="spellEnd"/>
+            <w:r>
+              <w:rPr>
+                <w:b/>
+                <w:bCs/>
+                <w:color w:val="000000"/>
+              </w:rPr>
+              <w:t xml:space="preserve"> conditions</w:t>
+            </w:r>
+            <w:r>
+              <w:rPr>
+                <w:color w:val="000000"/>
+              </w:rPr>
+              <w:t xml:space="preserve">: </w:t>
+            </w:r>
+            <w:proofErr w:type="spellStart"/>
+            <w:r>
+              <w:rPr>
+                <w:color w:val="000000"/>
+              </w:rPr>
+              <w:t>aucune</w:t>
+            </w:r>
+            <w:proofErr w:type="spellEnd"/>
+          </w:p>
+        </w:tc>
+      </w:tr>
+      <w:tr>
+        <w:tc>
+          <w:tcPr>
+            <w:tcW w:w="9972" w:type="dxa"/>
+            <w:tcBorders>
+              <w:left w:val="double" w:sz="2" w:space="0" w:color="5983B0"/>
+              <w:bottom w:val="double" w:sz="2" w:space="0" w:color="5983B0"/>
+              <w:right w:val="double" w:sz="2" w:space="0" w:color="5983B0"/>
+            </w:tcBorders>
+            <w:shd w:val="clear" w:color="auto" w:fill="auto"/>
+            <w:tcMar>
+              <w:top w:w="227" w:type="dxa"/>
+              <w:left w:w="227" w:type="dxa"/>
+              <w:bottom w:w="227" w:type="dxa"/>
+              <w:right w:w="227" w:type="dxa"/>
+            </w:tcMar>
+          </w:tcPr>
+          <w:p>
+            <w:pPr>
+              <w:pStyle w:val="TableContents"/>
+              <w:rPr>
+                <w:rFonts w:hint="eastAsia"/>
+                <w:color w:val="000000"/>
+              </w:rPr>
+            </w:pPr>
+            <w:r>
+              <w:rPr>
+                <w:b/>
+                <w:bCs/>
+                <w:color w:val="000000"/>
+              </w:rPr>
+              <w:t>Cas nominal</w:t>
+            </w:r>
+            <w:r>
+              <w:rPr>
+                <w:color w:val="000000"/>
+              </w:rPr>
+              <w:t>:</w:t>
+            </w:r>
+          </w:p>
+          <w:p>
+            <w:pPr>
+              <w:pStyle w:val="TableContents"/>
+              <w:rPr>
+                <w:rFonts w:hint="eastAsia"/>
+                <w:color w:val="000000"/>
+              </w:rPr>
+            </w:pPr>
+            <w:r>
+              <w:rPr>
+                <w:color w:val="000000"/>
+              </w:rPr>
+              <w:t>1° Le zoo propose un menu</w:t>
+            </w:r>
+          </w:p>
+          <w:p>
+            <w:pPr>
+              <w:pStyle w:val="TableContents"/>
+              <w:rPr>
+                <w:rFonts w:hint="eastAsia"/>
+                <w:color w:val="000000"/>
+              </w:rPr>
+            </w:pPr>
+            <w:r>
+              <w:rPr>
+                <w:color w:val="000000"/>
+              </w:rPr>
+              <w:t xml:space="preserve">2° le </w:t>
+            </w:r>
+            <w:proofErr w:type="spellStart"/>
+            <w:r>
+              <w:rPr>
+                <w:color w:val="000000"/>
+              </w:rPr>
+              <w:t>joueur</w:t>
+            </w:r>
+            <w:proofErr w:type="spellEnd"/>
+            <w:r>
+              <w:rPr>
+                <w:color w:val="000000"/>
+              </w:rPr>
+              <w:t xml:space="preserve"> </w:t>
+            </w:r>
+            <w:proofErr w:type="spellStart"/>
+            <w:r>
+              <w:rPr>
+                <w:color w:val="000000"/>
+              </w:rPr>
+              <w:t>choisi</w:t>
+            </w:r>
+            <w:proofErr w:type="spellEnd"/>
+            <w:r>
+              <w:rPr>
+                <w:color w:val="000000"/>
+              </w:rPr>
+              <w:t xml:space="preserve"> </w:t>
+            </w:r>
+            <w:proofErr w:type="spellStart"/>
+            <w:r>
+              <w:rPr>
+                <w:color w:val="000000"/>
+              </w:rPr>
+              <w:t>une</w:t>
+            </w:r>
+            <w:proofErr w:type="spellEnd"/>
+            <w:r>
+              <w:rPr>
+                <w:color w:val="000000"/>
+              </w:rPr>
+              <w:t xml:space="preserve"> </w:t>
+            </w:r>
+            <w:proofErr w:type="spellStart"/>
+            <w:r>
+              <w:rPr>
+                <w:color w:val="000000"/>
+              </w:rPr>
+              <w:t>commande</w:t>
+            </w:r>
+            <w:proofErr w:type="spellEnd"/>
+            <w:r>
+              <w:rPr>
+                <w:color w:val="000000"/>
+              </w:rPr>
+              <w:t xml:space="preserve"> (</w:t>
+            </w:r>
+            <w:proofErr w:type="spellStart"/>
+            <w:r>
+              <w:rPr>
+                <w:color w:val="000000"/>
+              </w:rPr>
+              <w:t>entier</w:t>
+            </w:r>
+            <w:proofErr w:type="spellEnd"/>
+            <w:r>
+              <w:rPr>
+                <w:color w:val="000000"/>
+              </w:rPr>
+              <w:t>)</w:t>
+            </w:r>
+          </w:p>
+          <w:p>
+            <w:pPr>
+              <w:pStyle w:val="TableContents"/>
+              <w:rPr>
+                <w:rFonts w:hint="eastAsia"/>
+                <w:color w:val="000000"/>
+              </w:rPr>
+            </w:pPr>
+            <w:r>
+              <w:rPr>
+                <w:color w:val="000000"/>
+              </w:rPr>
+              <w:t xml:space="preserve">3° le zoo execute la </w:t>
+            </w:r>
+            <w:proofErr w:type="spellStart"/>
+            <w:r>
+              <w:rPr>
+                <w:color w:val="000000"/>
+              </w:rPr>
+              <w:t>commande</w:t>
+            </w:r>
+            <w:proofErr w:type="spellEnd"/>
+            <w:r>
+              <w:rPr>
+                <w:color w:val="000000"/>
+              </w:rPr>
+              <w:t xml:space="preserve"> </w:t>
+            </w:r>
+            <w:r>
+              <w:rPr>
+                <w:color w:val="000000"/>
+              </w:rPr>
+              <w:t>(</w:t>
+            </w:r>
+            <w:proofErr w:type="spellStart"/>
+            <w:r>
+              <w:rPr>
+                <w:color w:val="000000"/>
+              </w:rPr>
+              <w:t>devorer</w:t>
+            </w:r>
+            <w:proofErr w:type="spellEnd"/>
+            <w:r>
+              <w:rPr>
+                <w:color w:val="000000"/>
+              </w:rPr>
+              <w:t xml:space="preserve">). </w:t>
+            </w:r>
+            <w:proofErr w:type="spellStart"/>
+            <w:r>
+              <w:rPr>
+                <w:color w:val="000000"/>
+              </w:rPr>
+              <w:t>Lève</w:t>
+            </w:r>
+            <w:proofErr w:type="spellEnd"/>
+            <w:r>
+              <w:rPr>
+                <w:color w:val="000000"/>
+              </w:rPr>
+              <w:t xml:space="preserve"> un </w:t>
+            </w:r>
+            <w:proofErr w:type="spellStart"/>
+            <w:r>
+              <w:rPr>
+                <w:color w:val="000000"/>
+              </w:rPr>
+              <w:t>BeurkException</w:t>
+            </w:r>
+            <w:proofErr w:type="spellEnd"/>
+            <w:r>
+              <w:rPr>
+                <w:color w:val="000000"/>
+              </w:rPr>
+              <w:t xml:space="preserve"> et affiche un message</w:t>
+            </w:r>
+          </w:p>
+          <w:p>
+            <w:pPr>
+              <w:pStyle w:val="TableContents"/>
+              <w:rPr>
+                <w:rFonts w:hint="eastAsia"/>
+                <w:color w:val="000000"/>
+              </w:rPr>
+            </w:pPr>
+            <w:r>
+              <w:rPr>
+                <w:color w:val="000000"/>
+              </w:rPr>
+              <w:t xml:space="preserve">4° le </w:t>
+            </w:r>
+            <w:proofErr w:type="spellStart"/>
+            <w:r>
+              <w:rPr>
+                <w:color w:val="000000"/>
+              </w:rPr>
+              <w:t>joueur</w:t>
+            </w:r>
+            <w:proofErr w:type="spellEnd"/>
+            <w:r>
+              <w:rPr>
+                <w:color w:val="000000"/>
+              </w:rPr>
+              <w:t xml:space="preserve"> </w:t>
+            </w:r>
+            <w:proofErr w:type="spellStart"/>
+            <w:r>
+              <w:rPr>
+                <w:color w:val="000000"/>
+              </w:rPr>
+              <w:t>valide</w:t>
+            </w:r>
+            <w:proofErr w:type="spellEnd"/>
+            <w:r>
+              <w:rPr>
+                <w:color w:val="000000"/>
+              </w:rPr>
+              <w:t xml:space="preserve"> le message</w:t>
+            </w:r>
+          </w:p>
+          <w:p>
+            <w:pPr>
+              <w:pStyle w:val="TableContents"/>
+              <w:rPr>
+                <w:rFonts w:hint="eastAsia"/>
+                <w:color w:val="000000"/>
+              </w:rPr>
+            </w:pPr>
+            <w:r>
+              <w:rPr>
+                <w:color w:val="000000"/>
+              </w:rPr>
+              <w:t>5° retour au 1°</w:t>
+            </w:r>
+          </w:p>
+        </w:tc>
+      </w:tr>
+      <w:tr>
+        <w:tc>
+          <w:tcPr>
+            <w:tcW w:w="9972" w:type="dxa"/>
+            <w:tcBorders>
+              <w:left w:val="double" w:sz="2" w:space="0" w:color="5983B0"/>
+              <w:bottom w:val="double" w:sz="2" w:space="0" w:color="5983B0"/>
+              <w:right w:val="double" w:sz="2" w:space="0" w:color="5983B0"/>
+            </w:tcBorders>
+            <w:shd w:val="clear" w:color="auto" w:fill="auto"/>
+            <w:tcMar>
+              <w:top w:w="227" w:type="dxa"/>
+              <w:left w:w="227" w:type="dxa"/>
+              <w:bottom w:w="227" w:type="dxa"/>
+              <w:right w:w="227" w:type="dxa"/>
+            </w:tcMar>
+          </w:tcPr>
+          <w:p>
+            <w:pPr>
+              <w:pStyle w:val="TableContents"/>
+              <w:rPr>
+                <w:rFonts w:hint="eastAsia"/>
+                <w:color w:val="000000"/>
+              </w:rPr>
+            </w:pPr>
+            <w:r>
+              <w:rPr>
+                <w:color w:val="000000"/>
+              </w:rPr>
+              <w:t xml:space="preserve">  </w:t>
+            </w:r>
+            <w:proofErr w:type="spellStart"/>
+            <w:r>
+              <w:rPr>
+                <w:color w:val="000000"/>
+              </w:rPr>
+              <w:t>Variantes</w:t>
+            </w:r>
+            <w:proofErr w:type="spellEnd"/>
+            <w:r>
+              <w:rPr>
+                <w:color w:val="000000"/>
+              </w:rPr>
+              <w:t xml:space="preserve">: </w:t>
+            </w:r>
+            <w:proofErr w:type="spellStart"/>
+            <w:r>
+              <w:rPr>
+                <w:color w:val="000000"/>
+              </w:rPr>
+              <w:t>aucune</w:t>
+            </w:r>
+            <w:proofErr w:type="spellEnd"/>
+          </w:p>
+        </w:tc>
+      </w:tr>
+      <w:tr>
+        <w:tc>
+          <w:tcPr>
+            <w:tcW w:w="9972" w:type="dxa"/>
+            <w:tcBorders>
+              <w:left w:val="double" w:sz="2" w:space="0" w:color="5983B0"/>
+              <w:bottom w:val="double" w:sz="2" w:space="0" w:color="5983B0"/>
+              <w:right w:val="double" w:sz="2" w:space="0" w:color="5983B0"/>
+            </w:tcBorders>
+            <w:shd w:val="clear" w:color="auto" w:fill="auto"/>
+            <w:tcMar>
+              <w:top w:w="227" w:type="dxa"/>
+              <w:left w:w="227" w:type="dxa"/>
+              <w:bottom w:w="227" w:type="dxa"/>
+              <w:right w:w="227" w:type="dxa"/>
+            </w:tcMar>
+          </w:tcPr>
+          <w:p>
+            <w:pPr>
+              <w:pStyle w:val="TableContents"/>
+              <w:rPr>
+                <w:rFonts w:hint="eastAsia"/>
+                <w:color w:val="000000"/>
+              </w:rPr>
+            </w:pPr>
+            <w:r>
+              <w:rPr>
+                <w:color w:val="000000"/>
+              </w:rPr>
+              <w:t xml:space="preserve">Post conditions: </w:t>
+            </w:r>
+            <w:proofErr w:type="spellStart"/>
+            <w:r>
+              <w:rPr>
+                <w:color w:val="000000"/>
+              </w:rPr>
+              <w:t>aucune</w:t>
+            </w:r>
+            <w:proofErr w:type="spellEnd"/>
+          </w:p>
+        </w:tc>
+      </w:tr>
+      <w:tr>
+        <w:tc>
+          <w:tcPr>
+            <w:tcW w:w="9972" w:type="dxa"/>
+            <w:tcBorders>
+              <w:left w:val="double" w:sz="2" w:space="0" w:color="5983B0"/>
+              <w:bottom w:val="double" w:sz="2" w:space="0" w:color="5983B0"/>
+              <w:right w:val="double" w:sz="2" w:space="0" w:color="5983B0"/>
+            </w:tcBorders>
+            <w:shd w:val="clear" w:color="auto" w:fill="auto"/>
+            <w:tcMar>
+              <w:top w:w="227" w:type="dxa"/>
+              <w:left w:w="227" w:type="dxa"/>
+              <w:bottom w:w="227" w:type="dxa"/>
+              <w:right w:w="227" w:type="dxa"/>
+            </w:tcMar>
+          </w:tcPr>
+          <w:p>
+            <w:pPr>
+              <w:pStyle w:val="TableContents"/>
+              <w:rPr>
+                <w:rFonts w:hint="eastAsia"/>
+                <w:color w:val="000000"/>
+              </w:rPr>
+            </w:pPr>
+            <w:r>
+              <w:rPr>
+                <w:color w:val="000000"/>
+              </w:rPr>
+              <w:t xml:space="preserve">Exceptions:  </w:t>
+            </w:r>
+            <w:proofErr w:type="spellStart"/>
+            <w:r>
+              <w:rPr>
+                <w:b/>
+                <w:bCs/>
+                <w:color w:val="000000"/>
+              </w:rPr>
+              <w:t>BeurkException</w:t>
+            </w:r>
+            <w:proofErr w:type="spellEnd"/>
+            <w:r>
+              <w:rPr>
+                <w:color w:val="000000"/>
+              </w:rPr>
+              <w:t xml:space="preserve">: levée </w:t>
+            </w:r>
+            <w:proofErr w:type="spellStart"/>
+            <w:r>
+              <w:rPr>
+                <w:color w:val="000000"/>
+              </w:rPr>
+              <w:t>quand</w:t>
+            </w:r>
+            <w:proofErr w:type="spellEnd"/>
+            <w:r>
+              <w:rPr>
+                <w:color w:val="000000"/>
+              </w:rPr>
+              <w:t xml:space="preserve"> un singe </w:t>
+            </w:r>
+            <w:proofErr w:type="spellStart"/>
+            <w:r>
+              <w:rPr>
+                <w:color w:val="000000"/>
+              </w:rPr>
+              <w:t>essaye</w:t>
+            </w:r>
+            <w:proofErr w:type="spellEnd"/>
+            <w:r>
+              <w:rPr>
+                <w:color w:val="000000"/>
+              </w:rPr>
+              <w:t xml:space="preserve"> de </w:t>
+            </w:r>
+            <w:proofErr w:type="spellStart"/>
+            <w:r>
+              <w:rPr>
+                <w:color w:val="000000"/>
+              </w:rPr>
+              <w:t>dévorer</w:t>
+            </w:r>
+            <w:proofErr w:type="spellEnd"/>
+            <w:r>
+              <w:rPr>
+                <w:color w:val="000000"/>
+              </w:rPr>
+              <w:t xml:space="preserve"> </w:t>
+            </w:r>
+            <w:proofErr w:type="spellStart"/>
+            <w:r>
+              <w:rPr>
+                <w:color w:val="000000"/>
+              </w:rPr>
+              <w:t>une</w:t>
+            </w:r>
+            <w:proofErr w:type="spellEnd"/>
+            <w:r>
+              <w:rPr>
+                <w:color w:val="000000"/>
+              </w:rPr>
+              <w:t xml:space="preserve"> gazelle</w:t>
+            </w:r>
+          </w:p>
+        </w:tc>
+      </w:tr>
+    </w:tbl>
+    <w:p>
+      <w:pPr>
+        <w:ind w:left="360"/>
+        <w:rPr>
+          <w:rFonts w:cstheme="minorHAnsi"/>
+          <w:b/>
+          <w:bCs/>
+          <w:sz w:val="28"/>
+          <w:szCs w:val="28"/>
+        </w:rPr>
+      </w:pPr>
+    </w:p>
+    <w:p>
+      <w:pPr>
+        <w:pStyle w:val="Paragraphedeliste"/>
+        <w:numPr>
+          <w:ilvl w:val="0"/>
+          <w:numId w:val="13"/>
+        </w:numPr>
+      </w:pPr>
+      <w:r>
+        <w:br w:type="page"/>
+      </w:r>
+      <w:r>
+        <w:rPr>
+          <w:b/>
+          <w:bCs/>
+          <w:sz w:val="28"/>
+          <w:szCs w:val="28"/>
+        </w:rPr>
+        <w:lastRenderedPageBreak/>
+        <w:t>Les classes candidates :</w:t>
+      </w:r>
+    </w:p>
+    <w:p>
+      <w:pPr>
+        <w:ind w:left="360"/>
+      </w:pPr>
+      <w:r>
+        <w:rPr>
+          <w:noProof/>
+        </w:rPr>
+        <w:drawing>
+          <wp:anchor distT="0" distB="0" distL="114300" distR="114300" simplePos="0" relativeHeight="251660288" behindDoc="0" locked="0" layoutInCell="1" allowOverlap="1" wp14:anchorId="2417AD35" wp14:editId="269CD2BE">
+            <wp:simplePos x="0" y="0"/>
+            <wp:positionH relativeFrom="column">
+              <wp:posOffset>212725</wp:posOffset>
+            </wp:positionH>
+            <wp:positionV relativeFrom="paragraph">
+              <wp:posOffset>216535</wp:posOffset>
+            </wp:positionV>
+            <wp:extent cx="5760720" cy="6225540"/>
+            <wp:effectExtent l="0" t="0" r="0" b="3810"/>
+            <wp:wrapTopAndBottom/>
+            <wp:docPr id="3" name="Image 3"/>
+            <wp:cNvGraphicFramePr>
+              <a:graphicFrameLocks xmlns:a="http://schemas.openxmlformats.org/drawingml/2006/main" noChangeAspect="1"/>
+            </wp:cNvGraphicFramePr>
+            <a:graphic xmlns:a="http://schemas.openxmlformats.org/drawingml/2006/main">
+              <a:graphicData uri="http://schemas.openxmlformats.org/drawingml/2006/picture">
+                <pic:pic xmlns:pic="http://schemas.openxmlformats.org/drawingml/2006/picture">
+                  <pic:nvPicPr>
+                    <pic:cNvPr id="3" name="classesCandidates.png"/>
+                    <pic:cNvPicPr/>
+                  </pic:nvPicPr>
+                  <pic:blipFill>
+                    <a:blip r:embed="rId9">
+                      <a:extLst>
+                        <a:ext uri="{28A0092B-C50C-407E-A947-70E740481C1C}">
+                          <a14:useLocalDpi xmlns:a14="http://schemas.microsoft.com/office/drawing/2010/main" val="0"/>
+                        </a:ext>
+                      </a:extLst>
+                    </a:blip>
+                    <a:stretch>
+                      <a:fillRect/>
+                    </a:stretch>
+                  </pic:blipFill>
+                  <pic:spPr>
+                    <a:xfrm>
+                      <a:off x="0" y="0"/>
+                      <a:ext cx="5760720" cy="6225540"/>
+                    </a:xfrm>
+                    <a:prstGeom prst="rect">
+                      <a:avLst/>
+                    </a:prstGeom>
+                  </pic:spPr>
+                </pic:pic>
+              </a:graphicData>
+            </a:graphic>
+          </wp:anchor>
+        </w:drawing>
+      </w:r>
+    </w:p>
+    <w:p>
+      <w:r>
+        <w:br w:type="page"/>
+      </w:r>
+    </w:p>
+    <w:p>
+      <w:pPr>
+        <w:pStyle w:val="Paragraphedeliste"/>
+        <w:numPr>
+          <w:ilvl w:val="0"/>
+          <w:numId w:val="13"/>
+        </w:numPr>
+      </w:pPr>
+      <w:r>
+        <w:rPr>
+          <w:noProof/>
+        </w:rPr>
+        <w:lastRenderedPageBreak/>
+        <w:drawing>
+          <wp:anchor distT="0" distB="0" distL="114300" distR="114300" simplePos="0" relativeHeight="251661312" behindDoc="0" locked="0" layoutInCell="1" allowOverlap="1" wp14:anchorId="3DB5A805" wp14:editId="2D59BE26">
+            <wp:simplePos x="0" y="0"/>
+            <wp:positionH relativeFrom="column">
+              <wp:posOffset>174625</wp:posOffset>
+            </wp:positionH>
+            <wp:positionV relativeFrom="paragraph">
+              <wp:posOffset>330835</wp:posOffset>
+            </wp:positionV>
+            <wp:extent cx="5760720" cy="3893820"/>
+            <wp:effectExtent l="0" t="0" r="0" b="0"/>
+            <wp:wrapTopAndBottom/>
+            <wp:docPr id="2" name="Image 2"/>
+            <wp:cNvGraphicFramePr>
+              <a:graphicFrameLocks xmlns:a="http://schemas.openxmlformats.org/drawingml/2006/main" noChangeAspect="1"/>
+            </wp:cNvGraphicFramePr>
+            <a:graphic xmlns:a="http://schemas.openxmlformats.org/drawingml/2006/main">
+              <a:graphicData uri="http://schemas.openxmlformats.org/drawingml/2006/picture">
+                <pic:pic xmlns:pic="http://schemas.openxmlformats.org/drawingml/2006/picture">
+                  <pic:nvPicPr>
+                    <pic:cNvPr id="2" name="diagrammeClasses.png"/>
+                    <pic:cNvPicPr/>
+                  </pic:nvPicPr>
+                  <pic:blipFill>
+                    <a:blip r:embed="rId10">
+                      <a:extLst>
+                        <a:ext uri="{28A0092B-C50C-407E-A947-70E740481C1C}">
+                          <a14:useLocalDpi xmlns:a14="http://schemas.microsoft.com/office/drawing/2010/main" val="0"/>
+                        </a:ext>
+                      </a:extLst>
+                    </a:blip>
+                    <a:stretch>
+                      <a:fillRect/>
+                    </a:stretch>
+                  </pic:blipFill>
+                  <pic:spPr>
+                    <a:xfrm>
+                      <a:off x="0" y="0"/>
+                      <a:ext cx="5760720" cy="3893820"/>
+                    </a:xfrm>
+                    <a:prstGeom prst="rect">
+                      <a:avLst/>
+                    </a:prstGeom>
+                  </pic:spPr>
+                </pic:pic>
+              </a:graphicData>
+            </a:graphic>
+          </wp:anchor>
+        </w:drawing>
+      </w:r>
+      <w:r>
+        <w:rPr>
+          <w:b/>
+          <w:bCs/>
+          <w:sz w:val="28"/>
+          <w:szCs w:val="28"/>
+        </w:rPr>
+        <w:t>Diagramme de classes :</w:t>
+      </w:r>
+    </w:p>
+    <w:p/>
+    <w:p>
+      <w:r>
+        <w:br w:type="page"/>
+      </w:r>
+    </w:p>
+    <w:p>
+      <w:pPr>
+        <w:pStyle w:val="Paragraphedeliste"/>
+        <w:numPr>
+          <w:ilvl w:val="0"/>
+          <w:numId w:val="13"/>
+        </w:numPr>
+      </w:pPr>
+      <w:r>
+        <w:rPr>
+          <w:b/>
+          <w:bCs/>
+          <w:sz w:val="28"/>
+          <w:szCs w:val="28"/>
+        </w:rPr>
+        <w:lastRenderedPageBreak/>
+        <w:t>Diagramme de séquenc</w:t>
+      </w:r>
+      <w:r>
+        <w:rPr>
+          <w:b/>
+          <w:bCs/>
+          <w:sz w:val="28"/>
+          <w:szCs w:val="28"/>
+        </w:rPr>
+        <w:t>e :</w:t>
+      </w:r>
+      <w:bookmarkStart w:id="0" w:name="_GoBack"/>
+      <w:bookmarkEnd w:id="0"/>
+    </w:p>
     <w:sectPr>
-      <w:headerReference w:type="default" r:id="rId9"/>
-      <w:footerReference w:type="default" r:id="rId10"/>
+      <w:headerReference w:type="default" r:id="rId11"/>
+      <w:footerReference w:type="default" r:id="rId12"/>
       <w:pgSz w:w="11906" w:h="16838"/>
       <w:pgMar w:top="1417" w:right="1417" w:bottom="1417" w:left="1417" w:header="708" w:footer="708" w:gutter="0"/>
       <w:cols w:space="708"/>
@@ -1533,7 +2504,6 @@
       <w:pStyle w:val="En-tte"/>
       <w:jc w:val="center"/>
     </w:pPr>
-    <w:proofErr w:type="gramStart"/>
     <w:r>
       <w:rPr>
         <w:b/>
@@ -1541,17 +2511,7 @@
         <w:sz w:val="32"/>
         <w:szCs w:val="32"/>
       </w:rPr>
-      <w:t>Projet:</w:t>
-    </w:r>
-    <w:proofErr w:type="gramEnd"/>
-    <w:r>
-      <w:rPr>
-        <w:b/>
-        <w:bCs/>
-        <w:sz w:val="32"/>
-        <w:szCs w:val="32"/>
-      </w:rPr>
-      <w:t xml:space="preserve"> ZOO</w:t>
+      <w:t>Projet: ZOO</w:t>
     </w:r>
   </w:p>
   <w:p>
@@ -1937,6 +2897,92 @@
     </w:lvl>
   </w:abstractNum>
   <w:abstractNum w:abstractNumId="4" w15:restartNumberingAfterBreak="0">
+    <w:nsid w:val="121573C5"/>
+    <w:multiLevelType w:val="hybridMultilevel"/>
+    <w:tmpl w:val="351CCBE6"/>
+    <w:lvl w:ilvl="0" w:tplc="040C000F">
+      <w:start w:val="1"/>
+      <w:numFmt w:val="decimal"/>
+      <w:lvlText w:val="%1."/>
+      <w:lvlJc w:val="left"/>
+      <w:pPr>
+        <w:ind w:left="720" w:hanging="360"/>
+      </w:pPr>
+    </w:lvl>
+    <w:lvl w:ilvl="1" w:tplc="040C0019" w:tentative="1">
+      <w:start w:val="1"/>
+      <w:numFmt w:val="lowerLetter"/>
+      <w:lvlText w:val="%2."/>
+      <w:lvlJc w:val="left"/>
+      <w:pPr>
+        <w:ind w:left="1440" w:hanging="360"/>
+      </w:pPr>
+    </w:lvl>
+    <w:lvl w:ilvl="2" w:tplc="040C001B" w:tentative="1">
+      <w:start w:val="1"/>
+      <w:numFmt w:val="lowerRoman"/>
+      <w:lvlText w:val="%3."/>
+      <w:lvlJc w:val="right"/>
+      <w:pPr>
+        <w:ind w:left="2160" w:hanging="180"/>
+      </w:pPr>
+    </w:lvl>
+    <w:lvl w:ilvl="3" w:tplc="040C000F" w:tentative="1">
+      <w:start w:val="1"/>
+      <w:numFmt w:val="decimal"/>
+      <w:lvlText w:val="%4."/>
+      <w:lvlJc w:val="left"/>
+      <w:pPr>
+        <w:ind w:left="2880" w:hanging="360"/>
+      </w:pPr>
+    </w:lvl>
+    <w:lvl w:ilvl="4" w:tplc="040C0019" w:tentative="1">
+      <w:start w:val="1"/>
+      <w:numFmt w:val="lowerLetter"/>
+      <w:lvlText w:val="%5."/>
+      <w:lvlJc w:val="left"/>
+      <w:pPr>
+        <w:ind w:left="3600" w:hanging="360"/>
+      </w:pPr>
+    </w:lvl>
+    <w:lvl w:ilvl="5" w:tplc="040C001B" w:tentative="1">
+      <w:start w:val="1"/>
+      <w:numFmt w:val="lowerRoman"/>
+      <w:lvlText w:val="%6."/>
+      <w:lvlJc w:val="right"/>
+      <w:pPr>
+        <w:ind w:left="4320" w:hanging="180"/>
+      </w:pPr>
+    </w:lvl>
+    <w:lvl w:ilvl="6" w:tplc="040C000F" w:tentative="1">
+      <w:start w:val="1"/>
+      <w:numFmt w:val="decimal"/>
+      <w:lvlText w:val="%7."/>
+      <w:lvlJc w:val="left"/>
+      <w:pPr>
+        <w:ind w:left="5040" w:hanging="360"/>
+      </w:pPr>
+    </w:lvl>
+    <w:lvl w:ilvl="7" w:tplc="040C0019" w:tentative="1">
+      <w:start w:val="1"/>
+      <w:numFmt w:val="lowerLetter"/>
+      <w:lvlText w:val="%8."/>
+      <w:lvlJc w:val="left"/>
+      <w:pPr>
+        <w:ind w:left="5760" w:hanging="360"/>
+      </w:pPr>
+    </w:lvl>
+    <w:lvl w:ilvl="8" w:tplc="040C001B" w:tentative="1">
+      <w:start w:val="1"/>
+      <w:numFmt w:val="lowerRoman"/>
+      <w:lvlText w:val="%9."/>
+      <w:lvlJc w:val="right"/>
+      <w:pPr>
+        <w:ind w:left="6480" w:hanging="180"/>
+      </w:pPr>
+    </w:lvl>
+  </w:abstractNum>
+  <w:abstractNum w:abstractNumId="5" w15:restartNumberingAfterBreak="0">
     <w:nsid w:val="14664CA5"/>
     <w:multiLevelType w:val="hybridMultilevel"/>
     <w:tmpl w:val="54A4A99C"/>
@@ -2022,7 +3068,7 @@
       </w:pPr>
     </w:lvl>
   </w:abstractNum>
-  <w:abstractNum w:abstractNumId="5" w15:restartNumberingAfterBreak="0">
+  <w:abstractNum w:abstractNumId="6" w15:restartNumberingAfterBreak="0">
     <w:nsid w:val="1F301DB6"/>
     <w:multiLevelType w:val="hybridMultilevel"/>
     <w:tmpl w:val="E83844C0"/>
@@ -2108,10 +3154,96 @@
       </w:pPr>
     </w:lvl>
   </w:abstractNum>
-  <w:abstractNum w:abstractNumId="6" w15:restartNumberingAfterBreak="0">
+  <w:abstractNum w:abstractNumId="7" w15:restartNumberingAfterBreak="0">
+    <w:nsid w:val="2066335C"/>
+    <w:multiLevelType w:val="hybridMultilevel"/>
+    <w:tmpl w:val="F64444C2"/>
+    <w:lvl w:ilvl="0" w:tplc="040C000F">
+      <w:start w:val="1"/>
+      <w:numFmt w:val="decimal"/>
+      <w:lvlText w:val="%1."/>
+      <w:lvlJc w:val="left"/>
+      <w:pPr>
+        <w:ind w:left="1440" w:hanging="360"/>
+      </w:pPr>
+    </w:lvl>
+    <w:lvl w:ilvl="1" w:tplc="040C0019" w:tentative="1">
+      <w:start w:val="1"/>
+      <w:numFmt w:val="lowerLetter"/>
+      <w:lvlText w:val="%2."/>
+      <w:lvlJc w:val="left"/>
+      <w:pPr>
+        <w:ind w:left="2160" w:hanging="360"/>
+      </w:pPr>
+    </w:lvl>
+    <w:lvl w:ilvl="2" w:tplc="040C001B" w:tentative="1">
+      <w:start w:val="1"/>
+      <w:numFmt w:val="lowerRoman"/>
+      <w:lvlText w:val="%3."/>
+      <w:lvlJc w:val="right"/>
+      <w:pPr>
+        <w:ind w:left="2880" w:hanging="180"/>
+      </w:pPr>
+    </w:lvl>
+    <w:lvl w:ilvl="3" w:tplc="040C000F" w:tentative="1">
+      <w:start w:val="1"/>
+      <w:numFmt w:val="decimal"/>
+      <w:lvlText w:val="%4."/>
+      <w:lvlJc w:val="left"/>
+      <w:pPr>
+        <w:ind w:left="3600" w:hanging="360"/>
+      </w:pPr>
+    </w:lvl>
+    <w:lvl w:ilvl="4" w:tplc="040C0019" w:tentative="1">
+      <w:start w:val="1"/>
+      <w:numFmt w:val="lowerLetter"/>
+      <w:lvlText w:val="%5."/>
+      <w:lvlJc w:val="left"/>
+      <w:pPr>
+        <w:ind w:left="4320" w:hanging="360"/>
+      </w:pPr>
+    </w:lvl>
+    <w:lvl w:ilvl="5" w:tplc="040C001B" w:tentative="1">
+      <w:start w:val="1"/>
+      <w:numFmt w:val="lowerRoman"/>
+      <w:lvlText w:val="%6."/>
+      <w:lvlJc w:val="right"/>
+      <w:pPr>
+        <w:ind w:left="5040" w:hanging="180"/>
+      </w:pPr>
+    </w:lvl>
+    <w:lvl w:ilvl="6" w:tplc="040C000F" w:tentative="1">
+      <w:start w:val="1"/>
+      <w:numFmt w:val="decimal"/>
+      <w:lvlText w:val="%7."/>
+      <w:lvlJc w:val="left"/>
+      <w:pPr>
+        <w:ind w:left="5760" w:hanging="360"/>
+      </w:pPr>
+    </w:lvl>
+    <w:lvl w:ilvl="7" w:tplc="040C0019" w:tentative="1">
+      <w:start w:val="1"/>
+      <w:numFmt w:val="lowerLetter"/>
+      <w:lvlText w:val="%8."/>
+      <w:lvlJc w:val="left"/>
+      <w:pPr>
+        <w:ind w:left="6480" w:hanging="360"/>
+      </w:pPr>
+    </w:lvl>
+    <w:lvl w:ilvl="8" w:tplc="040C001B" w:tentative="1">
+      <w:start w:val="1"/>
+      <w:numFmt w:val="lowerRoman"/>
+      <w:lvlText w:val="%9."/>
+      <w:lvlJc w:val="right"/>
+      <w:pPr>
+        <w:ind w:left="7200" w:hanging="180"/>
+      </w:pPr>
+    </w:lvl>
+  </w:abstractNum>
+  <w:abstractNum w:abstractNumId="8" w15:restartNumberingAfterBreak="0">
     <w:nsid w:val="228B54E3"/>
     <w:multiLevelType w:val="multilevel"/>
-    <w:tmpl w:val="27485ABE"/>
+    <w:tmpl w:val="1F962AEE"/>
     <w:lvl w:ilvl="0">
       <w:start w:val="1"/>
       <w:numFmt w:val="decimal"/>
@@ -2119,866 +3251,6 @@
       <w:lvlJc w:val="left"/>
       <w:pPr>
         <w:ind w:left="720" w:hanging="360"/>
-      </w:pPr>
-    </w:lvl>
-    <w:lvl w:ilvl="1">
-      <w:start w:val="1"/>
-      <w:numFmt w:val="decimal"/>
-      <w:isLgl/>
-      <w:lvlText w:val="%1.%2."/>
-      <w:lvlJc w:val="left"/>
-      <w:pPr>
-        <w:ind w:left="1080" w:hanging="720"/>
-      </w:pPr>
-      <w:rPr>
-        <w:rFonts w:hint="default"/>
-      </w:rPr>
-    </w:lvl>
-    <w:lvl w:ilvl="2">
-      <w:start w:val="1"/>
-      <w:numFmt w:val="decimal"/>
-      <w:isLgl/>
-      <w:lvlText w:val="%1.%2.%3."/>
-      <w:lvlJc w:val="left"/>
-      <w:pPr>
-        <w:ind w:left="1080" w:hanging="720"/>
-      </w:pPr>
-      <w:rPr>
-        <w:rFonts w:hint="default"/>
-      </w:rPr>
-    </w:lvl>
-    <w:lvl w:ilvl="3">
-      <w:start w:val="1"/>
-      <w:numFmt w:val="decimal"/>
-      <w:isLgl/>
-      <w:lvlText w:val="%1.%2.%3.%4."/>
-      <w:lvlJc w:val="left"/>
-      <w:pPr>
-        <w:ind w:left="1440" w:hanging="1080"/>
-      </w:pPr>
-      <w:rPr>
-        <w:rFonts w:hint="default"/>
-      </w:rPr>
-    </w:lvl>
-    <w:lvl w:ilvl="4">
-      <w:start w:val="1"/>
-      <w:numFmt w:val="decimal"/>
-      <w:isLgl/>
-      <w:lvlText w:val="%1.%2.%3.%4.%5."/>
-      <w:lvlJc w:val="left"/>
-      <w:pPr>
-        <w:ind w:left="1440" w:hanging="1080"/>
-      </w:pPr>
-      <w:rPr>
-        <w:rFonts w:hint="default"/>
-      </w:rPr>
-    </w:lvl>
-    <w:lvl w:ilvl="5">
-      <w:start w:val="1"/>
-      <w:numFmt w:val="decimal"/>
-      <w:isLgl/>
-      <w:lvlText w:val="%1.%2.%3.%4.%5.%6."/>
-      <w:lvlJc w:val="left"/>
-      <w:pPr>
-        <w:ind w:left="1800" w:hanging="1440"/>
-      </w:pPr>
-      <w:rPr>
-        <w:rFonts w:hint="default"/>
-      </w:rPr>
-    </w:lvl>
-    <w:lvl w:ilvl="6">
-      <w:start w:val="1"/>
-      <w:numFmt w:val="decimal"/>
-      <w:isLgl/>
-      <w:lvlText w:val="%1.%2.%3.%4.%5.%6.%7."/>
-      <w:lvlJc w:val="left"/>
-      <w:pPr>
-        <w:ind w:left="2160" w:hanging="1800"/>
-      </w:pPr>
-      <w:rPr>
-        <w:rFonts w:hint="default"/>
-      </w:rPr>
-    </w:lvl>
-    <w:lvl w:ilvl="7">
-      <w:start w:val="1"/>
-      <w:numFmt w:val="decimal"/>
-      <w:isLgl/>
-      <w:lvlText w:val="%1.%2.%3.%4.%5.%6.%7.%8."/>
-      <w:lvlJc w:val="left"/>
-      <w:pPr>
-        <w:ind w:left="2160" w:hanging="1800"/>
-      </w:pPr>
-      <w:rPr>
-        <w:rFonts w:hint="default"/>
-      </w:rPr>
-    </w:lvl>
-    <w:lvl w:ilvl="8">
-      <w:start w:val="1"/>
-      <w:numFmt w:val="decimal"/>
-      <w:isLgl/>
-      <w:lvlText w:val="%1.%2.%3.%4.%5.%6.%7.%8.%9."/>
-      <w:lvlJc w:val="left"/>
-      <w:pPr>
-        <w:ind w:left="2520" w:hanging="2160"/>
-      </w:pPr>
-      <w:rPr>
-        <w:rFonts w:hint="default"/>
-      </w:rPr>
-    </w:lvl>
-  </w:abstractNum>
-  <w:abstractNum w:abstractNumId="7" w15:restartNumberingAfterBreak="0">
-    <w:nsid w:val="255A18D4"/>
-    <w:multiLevelType w:val="hybridMultilevel"/>
-    <w:tmpl w:val="48C4DAE8"/>
-    <w:lvl w:ilvl="0" w:tplc="040C000F">
-      <w:start w:val="1"/>
-      <w:numFmt w:val="decimal"/>
-      <w:lvlText w:val="%1."/>
-      <w:lvlJc w:val="left"/>
-      <w:pPr>
-        <w:ind w:left="720" w:hanging="360"/>
-      </w:pPr>
-    </w:lvl>
-    <w:lvl w:ilvl="1" w:tplc="040C0019" w:tentative="1">
-      <w:start w:val="1"/>
-      <w:numFmt w:val="lowerLetter"/>
-      <w:lvlText w:val="%2."/>
-      <w:lvlJc w:val="left"/>
-      <w:pPr>
-        <w:ind w:left="1440" w:hanging="360"/>
-      </w:pPr>
-    </w:lvl>
-    <w:lvl w:ilvl="2" w:tplc="040C001B" w:tentative="1">
-      <w:start w:val="1"/>
-      <w:numFmt w:val="lowerRoman"/>
-      <w:lvlText w:val="%3."/>
-      <w:lvlJc w:val="right"/>
-      <w:pPr>
-        <w:ind w:left="2160" w:hanging="180"/>
-      </w:pPr>
-    </w:lvl>
-    <w:lvl w:ilvl="3" w:tplc="040C000F" w:tentative="1">
-      <w:start w:val="1"/>
-      <w:numFmt w:val="decimal"/>
-      <w:lvlText w:val="%4."/>
-      <w:lvlJc w:val="left"/>
-      <w:pPr>
-        <w:ind w:left="2880" w:hanging="360"/>
-      </w:pPr>
-    </w:lvl>
-    <w:lvl w:ilvl="4" w:tplc="040C0019" w:tentative="1">
-      <w:start w:val="1"/>
-      <w:numFmt w:val="lowerLetter"/>
-      <w:lvlText w:val="%5."/>
-      <w:lvlJc w:val="left"/>
-      <w:pPr>
-        <w:ind w:left="3600" w:hanging="360"/>
-      </w:pPr>
-    </w:lvl>
-    <w:lvl w:ilvl="5" w:tplc="040C001B" w:tentative="1">
-      <w:start w:val="1"/>
-      <w:numFmt w:val="lowerRoman"/>
-      <w:lvlText w:val="%6."/>
-      <w:lvlJc w:val="right"/>
-      <w:pPr>
-        <w:ind w:left="4320" w:hanging="180"/>
-      </w:pPr>
-    </w:lvl>
-    <w:lvl w:ilvl="6" w:tplc="040C000F" w:tentative="1">
-      <w:start w:val="1"/>
-      <w:numFmt w:val="decimal"/>
-      <w:lvlText w:val="%7."/>
-      <w:lvlJc w:val="left"/>
-      <w:pPr>
-        <w:ind w:left="5040" w:hanging="360"/>
-      </w:pPr>
-    </w:lvl>
-    <w:lvl w:ilvl="7" w:tplc="040C0019" w:tentative="1">
-      <w:start w:val="1"/>
-      <w:numFmt w:val="lowerLetter"/>
-      <w:lvlText w:val="%8."/>
-      <w:lvlJc w:val="left"/>
-      <w:pPr>
-        <w:ind w:left="5760" w:hanging="360"/>
-      </w:pPr>
-    </w:lvl>
-    <w:lvl w:ilvl="8" w:tplc="040C001B" w:tentative="1">
-      <w:start w:val="1"/>
-      <w:numFmt w:val="lowerRoman"/>
-      <w:lvlText w:val="%9."/>
-      <w:lvlJc w:val="right"/>
-      <w:pPr>
-        <w:ind w:left="6480" w:hanging="180"/>
-      </w:pPr>
-    </w:lvl>
-  </w:abstractNum>
-  <w:abstractNum w:abstractNumId="8" w15:restartNumberingAfterBreak="0">
-    <w:nsid w:val="379518A9"/>
-    <w:multiLevelType w:val="hybridMultilevel"/>
-    <w:tmpl w:val="65083CA4"/>
-    <w:lvl w:ilvl="0" w:tplc="040C000F">
-      <w:start w:val="1"/>
-      <w:numFmt w:val="decimal"/>
-      <w:lvlText w:val="%1."/>
-      <w:lvlJc w:val="left"/>
-      <w:pPr>
-        <w:ind w:left="720" w:hanging="360"/>
-      </w:pPr>
-    </w:lvl>
-    <w:lvl w:ilvl="1" w:tplc="040C0019" w:tentative="1">
-      <w:start w:val="1"/>
-      <w:numFmt w:val="lowerLetter"/>
-      <w:lvlText w:val="%2."/>
-      <w:lvlJc w:val="left"/>
-      <w:pPr>
-        <w:ind w:left="1440" w:hanging="360"/>
-      </w:pPr>
-    </w:lvl>
-    <w:lvl w:ilvl="2" w:tplc="040C001B" w:tentative="1">
-      <w:start w:val="1"/>
-      <w:numFmt w:val="lowerRoman"/>
-      <w:lvlText w:val="%3."/>
-      <w:lvlJc w:val="right"/>
-      <w:pPr>
-        <w:ind w:left="2160" w:hanging="180"/>
-      </w:pPr>
-    </w:lvl>
-    <w:lvl w:ilvl="3" w:tplc="040C000F" w:tentative="1">
-      <w:start w:val="1"/>
-      <w:numFmt w:val="decimal"/>
-      <w:lvlText w:val="%4."/>
-      <w:lvlJc w:val="left"/>
-      <w:pPr>
-        <w:ind w:left="2880" w:hanging="360"/>
-      </w:pPr>
-    </w:lvl>
-    <w:lvl w:ilvl="4" w:tplc="040C0019" w:tentative="1">
-      <w:start w:val="1"/>
-      <w:numFmt w:val="lowerLetter"/>
-      <w:lvlText w:val="%5."/>
-      <w:lvlJc w:val="left"/>
-      <w:pPr>
-        <w:ind w:left="3600" w:hanging="360"/>
-      </w:pPr>
-    </w:lvl>
-    <w:lvl w:ilvl="5" w:tplc="040C001B" w:tentative="1">
-      <w:start w:val="1"/>
-      <w:numFmt w:val="lowerRoman"/>
-      <w:lvlText w:val="%6."/>
-      <w:lvlJc w:val="right"/>
-      <w:pPr>
-        <w:ind w:left="4320" w:hanging="180"/>
-      </w:pPr>
-    </w:lvl>
-    <w:lvl w:ilvl="6" w:tplc="040C000F" w:tentative="1">
-      <w:start w:val="1"/>
-      <w:numFmt w:val="decimal"/>
-      <w:lvlText w:val="%7."/>
-      <w:lvlJc w:val="left"/>
-      <w:pPr>
-        <w:ind w:left="5040" w:hanging="360"/>
-      </w:pPr>
-    </w:lvl>
-    <w:lvl w:ilvl="7" w:tplc="040C0019" w:tentative="1">
-      <w:start w:val="1"/>
-      <w:numFmt w:val="lowerLetter"/>
-      <w:lvlText w:val="%8."/>
-      <w:lvlJc w:val="left"/>
-      <w:pPr>
-        <w:ind w:left="5760" w:hanging="360"/>
-      </w:pPr>
-    </w:lvl>
-    <w:lvl w:ilvl="8" w:tplc="040C001B" w:tentative="1">
-      <w:start w:val="1"/>
-      <w:numFmt w:val="lowerRoman"/>
-      <w:lvlText w:val="%9."/>
-      <w:lvlJc w:val="right"/>
-      <w:pPr>
-        <w:ind w:left="6480" w:hanging="180"/>
-      </w:pPr>
-    </w:lvl>
-  </w:abstractNum>
-  <w:abstractNum w:abstractNumId="9" w15:restartNumberingAfterBreak="0">
-    <w:nsid w:val="387A5B6F"/>
-    <w:multiLevelType w:val="hybridMultilevel"/>
-    <w:tmpl w:val="FE50E162"/>
-    <w:lvl w:ilvl="0" w:tplc="040C000F">
-      <w:start w:val="1"/>
-      <w:numFmt w:val="decimal"/>
-      <w:lvlText w:val="%1."/>
-      <w:lvlJc w:val="left"/>
-      <w:pPr>
-        <w:ind w:left="720" w:hanging="360"/>
-      </w:pPr>
-    </w:lvl>
-    <w:lvl w:ilvl="1" w:tplc="040C0019" w:tentative="1">
-      <w:start w:val="1"/>
-      <w:numFmt w:val="lowerLetter"/>
-      <w:lvlText w:val="%2."/>
-      <w:lvlJc w:val="left"/>
-      <w:pPr>
-        <w:ind w:left="1440" w:hanging="360"/>
-      </w:pPr>
-    </w:lvl>
-    <w:lvl w:ilvl="2" w:tplc="040C001B" w:tentative="1">
-      <w:start w:val="1"/>
-      <w:numFmt w:val="lowerRoman"/>
-      <w:lvlText w:val="%3."/>
-      <w:lvlJc w:val="right"/>
-      <w:pPr>
-        <w:ind w:left="2160" w:hanging="180"/>
-      </w:pPr>
-    </w:lvl>
-    <w:lvl w:ilvl="3" w:tplc="040C000F" w:tentative="1">
-      <w:start w:val="1"/>
-      <w:numFmt w:val="decimal"/>
-      <w:lvlText w:val="%4."/>
-      <w:lvlJc w:val="left"/>
-      <w:pPr>
-        <w:ind w:left="2880" w:hanging="360"/>
-      </w:pPr>
-    </w:lvl>
-    <w:lvl w:ilvl="4" w:tplc="040C0019" w:tentative="1">
-      <w:start w:val="1"/>
-      <w:numFmt w:val="lowerLetter"/>
-      <w:lvlText w:val="%5."/>
-      <w:lvlJc w:val="left"/>
-      <w:pPr>
-        <w:ind w:left="3600" w:hanging="360"/>
-      </w:pPr>
-    </w:lvl>
-    <w:lvl w:ilvl="5" w:tplc="040C001B" w:tentative="1">
-      <w:start w:val="1"/>
-      <w:numFmt w:val="lowerRoman"/>
-      <w:lvlText w:val="%6."/>
-      <w:lvlJc w:val="right"/>
-      <w:pPr>
-        <w:ind w:left="4320" w:hanging="180"/>
-      </w:pPr>
-    </w:lvl>
-    <w:lvl w:ilvl="6" w:tplc="040C000F" w:tentative="1">
-      <w:start w:val="1"/>
-      <w:numFmt w:val="decimal"/>
-      <w:lvlText w:val="%7."/>
-      <w:lvlJc w:val="left"/>
-      <w:pPr>
-        <w:ind w:left="5040" w:hanging="360"/>
-      </w:pPr>
-    </w:lvl>
-    <w:lvl w:ilvl="7" w:tplc="040C0019" w:tentative="1">
-      <w:start w:val="1"/>
-      <w:numFmt w:val="lowerLetter"/>
-      <w:lvlText w:val="%8."/>
-      <w:lvlJc w:val="left"/>
-      <w:pPr>
-        <w:ind w:left="5760" w:hanging="360"/>
-      </w:pPr>
-    </w:lvl>
-    <w:lvl w:ilvl="8" w:tplc="040C001B" w:tentative="1">
-      <w:start w:val="1"/>
-      <w:numFmt w:val="lowerRoman"/>
-      <w:lvlText w:val="%9."/>
-      <w:lvlJc w:val="right"/>
-      <w:pPr>
-        <w:ind w:left="6480" w:hanging="180"/>
-      </w:pPr>
-    </w:lvl>
-  </w:abstractNum>
-  <w:abstractNum w:abstractNumId="10" w15:restartNumberingAfterBreak="0">
-    <w:nsid w:val="52961482"/>
-    <w:multiLevelType w:val="hybridMultilevel"/>
-    <w:tmpl w:val="EC90FFCC"/>
-    <w:lvl w:ilvl="0" w:tplc="040C0001">
-      <w:start w:val="1"/>
-      <w:numFmt w:val="bullet"/>
-      <w:lvlText w:val=""/>
-      <w:lvlJc w:val="left"/>
-      <w:pPr>
-        <w:ind w:left="720" w:hanging="360"/>
-      </w:pPr>
-      <w:rPr>
-        <w:rFonts w:ascii="Symbol" w:hAnsi="Symbol" w:hint="default"/>
-      </w:rPr>
-    </w:lvl>
-    <w:lvl w:ilvl="1" w:tplc="040C0003" w:tentative="1">
-      <w:start w:val="1"/>
-      <w:numFmt w:val="bullet"/>
-      <w:lvlText w:val="o"/>
-      <w:lvlJc w:val="left"/>
-      <w:pPr>
-        <w:ind w:left="1440" w:hanging="360"/>
-      </w:pPr>
-      <w:rPr>
-        <w:rFonts w:ascii="Courier New" w:hAnsi="Courier New" w:cs="Courier New" w:hint="default"/>
-      </w:rPr>
-    </w:lvl>
-    <w:lvl w:ilvl="2" w:tplc="040C0005" w:tentative="1">
-      <w:start w:val="1"/>
-      <w:numFmt w:val="bullet"/>
-      <w:lvlText w:val=""/>
-      <w:lvlJc w:val="left"/>
-      <w:pPr>
-        <w:ind w:left="2160" w:hanging="360"/>
-      </w:pPr>
-      <w:rPr>
-        <w:rFonts w:ascii="Wingdings" w:hAnsi="Wingdings" w:hint="default"/>
-      </w:rPr>
-    </w:lvl>
-    <w:lvl w:ilvl="3" w:tplc="040C0001" w:tentative="1">
-      <w:start w:val="1"/>
-      <w:numFmt w:val="bullet"/>
-      <w:lvlText w:val=""/>
-      <w:lvlJc w:val="left"/>
-      <w:pPr>
-        <w:ind w:left="2880" w:hanging="360"/>
-      </w:pPr>
-      <w:rPr>
-        <w:rFonts w:ascii="Symbol" w:hAnsi="Symbol" w:hint="default"/>
-      </w:rPr>
-    </w:lvl>
-    <w:lvl w:ilvl="4" w:tplc="040C0003" w:tentative="1">
-      <w:start w:val="1"/>
-      <w:numFmt w:val="bullet"/>
-      <w:lvlText w:val="o"/>
-      <w:lvlJc w:val="left"/>
-      <w:pPr>
-        <w:ind w:left="3600" w:hanging="360"/>
-      </w:pPr>
-      <w:rPr>
-        <w:rFonts w:ascii="Courier New" w:hAnsi="Courier New" w:cs="Courier New" w:hint="default"/>
-      </w:rPr>
-    </w:lvl>
-    <w:lvl w:ilvl="5" w:tplc="040C0005" w:tentative="1">
-      <w:start w:val="1"/>
-      <w:numFmt w:val="bullet"/>
-      <w:lvlText w:val=""/>
-      <w:lvlJc w:val="left"/>
-      <w:pPr>
-        <w:ind w:left="4320" w:hanging="360"/>
-      </w:pPr>
-      <w:rPr>
-        <w:rFonts w:ascii="Wingdings" w:hAnsi="Wingdings" w:hint="default"/>
-      </w:rPr>
-    </w:lvl>
-    <w:lvl w:ilvl="6" w:tplc="040C0001" w:tentative="1">
-      <w:start w:val="1"/>
-      <w:numFmt w:val="bullet"/>
-      <w:lvlText w:val=""/>
-      <w:lvlJc w:val="left"/>
-      <w:pPr>
-        <w:ind w:left="5040" w:hanging="360"/>
-      </w:pPr>
-      <w:rPr>
-        <w:rFonts w:ascii="Symbol" w:hAnsi="Symbol" w:hint="default"/>
-      </w:rPr>
-    </w:lvl>
-    <w:lvl w:ilvl="7" w:tplc="040C0003" w:tentative="1">
-      <w:start w:val="1"/>
-      <w:numFmt w:val="bullet"/>
-      <w:lvlText w:val="o"/>
-      <w:lvlJc w:val="left"/>
-      <w:pPr>
-        <w:ind w:left="5760" w:hanging="360"/>
-      </w:pPr>
-      <w:rPr>
-        <w:rFonts w:ascii="Courier New" w:hAnsi="Courier New" w:cs="Courier New" w:hint="default"/>
-      </w:rPr>
-    </w:lvl>
-    <w:lvl w:ilvl="8" w:tplc="040C0005" w:tentative="1">
-      <w:start w:val="1"/>
-      <w:numFmt w:val="bullet"/>
-      <w:lvlText w:val=""/>
-      <w:lvlJc w:val="left"/>
-      <w:pPr>
-        <w:ind w:left="6480" w:hanging="360"/>
-      </w:pPr>
-      <w:rPr>
-        <w:rFonts w:ascii="Wingdings" w:hAnsi="Wingdings" w:hint="default"/>
-      </w:rPr>
-    </w:lvl>
-  </w:abstractNum>
-  <w:abstractNum w:abstractNumId="11" w15:restartNumberingAfterBreak="0">
-    <w:nsid w:val="58544815"/>
-    <w:multiLevelType w:val="multilevel"/>
-    <w:tmpl w:val="040C001F"/>
-    <w:lvl w:ilvl="0">
-      <w:start w:val="1"/>
-      <w:numFmt w:val="decimal"/>
-      <w:lvlText w:val="%1."/>
-      <w:lvlJc w:val="left"/>
-      <w:pPr>
-        <w:ind w:left="360" w:hanging="360"/>
-      </w:pPr>
-    </w:lvl>
-    <w:lvl w:ilvl="1">
-      <w:start w:val="1"/>
-      <w:numFmt w:val="decimal"/>
-      <w:lvlText w:val="%1.%2."/>
-      <w:lvlJc w:val="left"/>
-      <w:pPr>
-        <w:ind w:left="792" w:hanging="432"/>
-      </w:pPr>
-    </w:lvl>
-    <w:lvl w:ilvl="2">
-      <w:start w:val="1"/>
-      <w:numFmt w:val="decimal"/>
-      <w:lvlText w:val="%1.%2.%3."/>
-      <w:lvlJc w:val="left"/>
-      <w:pPr>
-        <w:ind w:left="1224" w:hanging="504"/>
-      </w:pPr>
-    </w:lvl>
-    <w:lvl w:ilvl="3">
-      <w:start w:val="1"/>
-      <w:numFmt w:val="decimal"/>
-      <w:lvlText w:val="%1.%2.%3.%4."/>
-      <w:lvlJc w:val="left"/>
-      <w:pPr>
-        <w:ind w:left="1728" w:hanging="648"/>
-      </w:pPr>
-    </w:lvl>
-    <w:lvl w:ilvl="4">
-      <w:start w:val="1"/>
-      <w:numFmt w:val="decimal"/>
-      <w:lvlText w:val="%1.%2.%3.%4.%5."/>
-      <w:lvlJc w:val="left"/>
-      <w:pPr>
-        <w:ind w:left="2232" w:hanging="792"/>
-      </w:pPr>
-    </w:lvl>
-    <w:lvl w:ilvl="5">
-      <w:start w:val="1"/>
-      <w:numFmt w:val="decimal"/>
-      <w:lvlText w:val="%1.%2.%3.%4.%5.%6."/>
-      <w:lvlJc w:val="left"/>
-      <w:pPr>
-        <w:ind w:left="2736" w:hanging="936"/>
-      </w:pPr>
-    </w:lvl>
-    <w:lvl w:ilvl="6">
-      <w:start w:val="1"/>
-      <w:numFmt w:val="decimal"/>
-      <w:lvlText w:val="%1.%2.%3.%4.%5.%6.%7."/>
-      <w:lvlJc w:val="left"/>
-      <w:pPr>
-        <w:ind w:left="3240" w:hanging="1080"/>
-      </w:pPr>
-    </w:lvl>
-    <w:lvl w:ilvl="7">
-      <w:start w:val="1"/>
-      <w:numFmt w:val="decimal"/>
-      <w:lvlText w:val="%1.%2.%3.%4.%5.%6.%7.%8."/>
-      <w:lvlJc w:val="left"/>
-      <w:pPr>
-        <w:ind w:left="3744" w:hanging="1224"/>
-      </w:pPr>
-    </w:lvl>
-    <w:lvl w:ilvl="8">
-      <w:start w:val="1"/>
-      <w:numFmt w:val="decimal"/>
-      <w:lvlText w:val="%1.%2.%3.%4.%5.%6.%7.%8.%9."/>
-      <w:lvlJc w:val="left"/>
-      <w:pPr>
-        <w:ind w:left="4320" w:hanging="1440"/>
-      </w:pPr>
-    </w:lvl>
-  </w:abstractNum>
-  <w:abstractNum w:abstractNumId="12" w15:restartNumberingAfterBreak="0">
-    <w:nsid w:val="5D460B04"/>
-    <w:multiLevelType w:val="hybridMultilevel"/>
-    <w:tmpl w:val="8C88ADD8"/>
-    <w:lvl w:ilvl="0" w:tplc="040C000F">
-      <w:start w:val="1"/>
-      <w:numFmt w:val="decimal"/>
-      <w:lvlText w:val="%1."/>
-      <w:lvlJc w:val="left"/>
-      <w:pPr>
-        <w:ind w:left="1440" w:hanging="360"/>
-      </w:pPr>
-    </w:lvl>
-    <w:lvl w:ilvl="1" w:tplc="040C0019" w:tentative="1">
-      <w:start w:val="1"/>
-      <w:numFmt w:val="lowerLetter"/>
-      <w:lvlText w:val="%2."/>
-      <w:lvlJc w:val="left"/>
-      <w:pPr>
-        <w:ind w:left="2160" w:hanging="360"/>
-      </w:pPr>
-    </w:lvl>
-    <w:lvl w:ilvl="2" w:tplc="040C001B" w:tentative="1">
-      <w:start w:val="1"/>
-      <w:numFmt w:val="lowerRoman"/>
-      <w:lvlText w:val="%3."/>
-      <w:lvlJc w:val="right"/>
-      <w:pPr>
-        <w:ind w:left="2880" w:hanging="180"/>
-      </w:pPr>
-    </w:lvl>
-    <w:lvl w:ilvl="3" w:tplc="040C000F" w:tentative="1">
-      <w:start w:val="1"/>
-      <w:numFmt w:val="decimal"/>
-      <w:lvlText w:val="%4."/>
-      <w:lvlJc w:val="left"/>
-      <w:pPr>
-        <w:ind w:left="3600" w:hanging="360"/>
-      </w:pPr>
-    </w:lvl>
-    <w:lvl w:ilvl="4" w:tplc="040C0019" w:tentative="1">
-      <w:start w:val="1"/>
-      <w:numFmt w:val="lowerLetter"/>
-      <w:lvlText w:val="%5."/>
-      <w:lvlJc w:val="left"/>
-      <w:pPr>
-        <w:ind w:left="4320" w:hanging="360"/>
-      </w:pPr>
-    </w:lvl>
-    <w:lvl w:ilvl="5" w:tplc="040C001B" w:tentative="1">
-      <w:start w:val="1"/>
-      <w:numFmt w:val="lowerRoman"/>
-      <w:lvlText w:val="%6."/>
-      <w:lvlJc w:val="right"/>
-      <w:pPr>
-        <w:ind w:left="5040" w:hanging="180"/>
-      </w:pPr>
-    </w:lvl>
-    <w:lvl w:ilvl="6" w:tplc="040C000F" w:tentative="1">
-      <w:start w:val="1"/>
-      <w:numFmt w:val="decimal"/>
-      <w:lvlText w:val="%7."/>
-      <w:lvlJc w:val="left"/>
-      <w:pPr>
-        <w:ind w:left="5760" w:hanging="360"/>
-      </w:pPr>
-    </w:lvl>
-    <w:lvl w:ilvl="7" w:tplc="040C0019" w:tentative="1">
-      <w:start w:val="1"/>
-      <w:numFmt w:val="lowerLetter"/>
-      <w:lvlText w:val="%8."/>
-      <w:lvlJc w:val="left"/>
-      <w:pPr>
-        <w:ind w:left="6480" w:hanging="360"/>
-      </w:pPr>
-    </w:lvl>
-    <w:lvl w:ilvl="8" w:tplc="040C001B" w:tentative="1">
-      <w:start w:val="1"/>
-      <w:numFmt w:val="lowerRoman"/>
-      <w:lvlText w:val="%9."/>
-      <w:lvlJc w:val="right"/>
-      <w:pPr>
-        <w:ind w:left="7200" w:hanging="180"/>
-      </w:pPr>
-    </w:lvl>
-  </w:abstractNum>
-  <w:abstractNum w:abstractNumId="13" w15:restartNumberingAfterBreak="0">
-    <w:nsid w:val="69A412EF"/>
-    <w:multiLevelType w:val="hybridMultilevel"/>
-    <w:tmpl w:val="41782B18"/>
-    <w:lvl w:ilvl="0" w:tplc="040C000F">
-      <w:start w:val="1"/>
-      <w:numFmt w:val="decimal"/>
-      <w:lvlText w:val="%1."/>
-      <w:lvlJc w:val="left"/>
-      <w:pPr>
-        <w:ind w:left="720" w:hanging="360"/>
-      </w:pPr>
-    </w:lvl>
-    <w:lvl w:ilvl="1" w:tplc="040C0019" w:tentative="1">
-      <w:start w:val="1"/>
-      <w:numFmt w:val="lowerLetter"/>
-      <w:lvlText w:val="%2."/>
-      <w:lvlJc w:val="left"/>
-      <w:pPr>
-        <w:ind w:left="1440" w:hanging="360"/>
-      </w:pPr>
-    </w:lvl>
-    <w:lvl w:ilvl="2" w:tplc="040C001B" w:tentative="1">
-      <w:start w:val="1"/>
-      <w:numFmt w:val="lowerRoman"/>
-      <w:lvlText w:val="%3."/>
-      <w:lvlJc w:val="right"/>
-      <w:pPr>
-        <w:ind w:left="2160" w:hanging="180"/>
-      </w:pPr>
-    </w:lvl>
-    <w:lvl w:ilvl="3" w:tplc="040C000F" w:tentative="1">
-      <w:start w:val="1"/>
-      <w:numFmt w:val="decimal"/>
-      <w:lvlText w:val="%4."/>
-      <w:lvlJc w:val="left"/>
-      <w:pPr>
-        <w:ind w:left="2880" w:hanging="360"/>
-      </w:pPr>
-    </w:lvl>
-    <w:lvl w:ilvl="4" w:tplc="040C0019" w:tentative="1">
-      <w:start w:val="1"/>
-      <w:numFmt w:val="lowerLetter"/>
-      <w:lvlText w:val="%5."/>
-      <w:lvlJc w:val="left"/>
-      <w:pPr>
-        <w:ind w:left="3600" w:hanging="360"/>
-      </w:pPr>
-    </w:lvl>
-    <w:lvl w:ilvl="5" w:tplc="040C001B" w:tentative="1">
-      <w:start w:val="1"/>
-      <w:numFmt w:val="lowerRoman"/>
-      <w:lvlText w:val="%6."/>
-      <w:lvlJc w:val="right"/>
-      <w:pPr>
-        <w:ind w:left="4320" w:hanging="180"/>
-      </w:pPr>
-    </w:lvl>
-    <w:lvl w:ilvl="6" w:tplc="040C000F" w:tentative="1">
-      <w:start w:val="1"/>
-      <w:numFmt w:val="decimal"/>
-      <w:lvlText w:val="%7."/>
-      <w:lvlJc w:val="left"/>
-      <w:pPr>
-        <w:ind w:left="5040" w:hanging="360"/>
-      </w:pPr>
-    </w:lvl>
-    <w:lvl w:ilvl="7" w:tplc="040C0019" w:tentative="1">
-      <w:start w:val="1"/>
-      <w:numFmt w:val="lowerLetter"/>
-      <w:lvlText w:val="%8."/>
-      <w:lvlJc w:val="left"/>
-      <w:pPr>
-        <w:ind w:left="5760" w:hanging="360"/>
-      </w:pPr>
-    </w:lvl>
-    <w:lvl w:ilvl="8" w:tplc="040C001B" w:tentative="1">
-      <w:start w:val="1"/>
-      <w:numFmt w:val="lowerRoman"/>
-      <w:lvlText w:val="%9."/>
-      <w:lvlJc w:val="right"/>
-      <w:pPr>
-        <w:ind w:left="6480" w:hanging="180"/>
-      </w:pPr>
-    </w:lvl>
-  </w:abstractNum>
-  <w:abstractNum w:abstractNumId="14" w15:restartNumberingAfterBreak="0">
-    <w:nsid w:val="723C4AD1"/>
-    <w:multiLevelType w:val="hybridMultilevel"/>
-    <w:tmpl w:val="1206EA86"/>
-    <w:lvl w:ilvl="0" w:tplc="040C0003">
-      <w:start w:val="1"/>
-      <w:numFmt w:val="bullet"/>
-      <w:lvlText w:val="o"/>
-      <w:lvlJc w:val="left"/>
-      <w:pPr>
-        <w:ind w:left="720" w:hanging="360"/>
-      </w:pPr>
-      <w:rPr>
-        <w:rFonts w:ascii="Courier New" w:hAnsi="Courier New" w:cs="Courier New" w:hint="default"/>
-      </w:rPr>
-    </w:lvl>
-    <w:lvl w:ilvl="1" w:tplc="040C0003" w:tentative="1">
-      <w:start w:val="1"/>
-      <w:numFmt w:val="bullet"/>
-      <w:lvlText w:val="o"/>
-      <w:lvlJc w:val="left"/>
-      <w:pPr>
-        <w:ind w:left="1440" w:hanging="360"/>
-      </w:pPr>
-      <w:rPr>
-        <w:rFonts w:ascii="Courier New" w:hAnsi="Courier New" w:cs="Courier New" w:hint="default"/>
-      </w:rPr>
-    </w:lvl>
-    <w:lvl w:ilvl="2" w:tplc="040C0005" w:tentative="1">
-      <w:start w:val="1"/>
-      <w:numFmt w:val="bullet"/>
-      <w:lvlText w:val=""/>
-      <w:lvlJc w:val="left"/>
-      <w:pPr>
-        <w:ind w:left="2160" w:hanging="360"/>
-      </w:pPr>
-      <w:rPr>
-        <w:rFonts w:ascii="Wingdings" w:hAnsi="Wingdings" w:hint="default"/>
-      </w:rPr>
-    </w:lvl>
-    <w:lvl w:ilvl="3" w:tplc="040C0001" w:tentative="1">
-      <w:start w:val="1"/>
-      <w:numFmt w:val="bullet"/>
-      <w:lvlText w:val=""/>
-      <w:lvlJc w:val="left"/>
-      <w:pPr>
-        <w:ind w:left="2880" w:hanging="360"/>
-      </w:pPr>
-      <w:rPr>
-        <w:rFonts w:ascii="Symbol" w:hAnsi="Symbol" w:hint="default"/>
-      </w:rPr>
-    </w:lvl>
-    <w:lvl w:ilvl="4" w:tplc="040C0003" w:tentative="1">
-      <w:start w:val="1"/>
-      <w:numFmt w:val="bullet"/>
-      <w:lvlText w:val="o"/>
-      <w:lvlJc w:val="left"/>
-      <w:pPr>
-        <w:ind w:left="3600" w:hanging="360"/>
-      </w:pPr>
-      <w:rPr>
-        <w:rFonts w:ascii="Courier New" w:hAnsi="Courier New" w:cs="Courier New" w:hint="default"/>
-      </w:rPr>
-    </w:lvl>
-    <w:lvl w:ilvl="5" w:tplc="040C0005" w:tentative="1">
-      <w:start w:val="1"/>
-      <w:numFmt w:val="bullet"/>
-      <w:lvlText w:val=""/>
-      <w:lvlJc w:val="left"/>
-      <w:pPr>
-        <w:ind w:left="4320" w:hanging="360"/>
-      </w:pPr>
-      <w:rPr>
-        <w:rFonts w:ascii="Wingdings" w:hAnsi="Wingdings" w:hint="default"/>
-      </w:rPr>
-    </w:lvl>
-    <w:lvl w:ilvl="6" w:tplc="040C0001" w:tentative="1">
-      <w:start w:val="1"/>
-      <w:numFmt w:val="bullet"/>
-      <w:lvlText w:val=""/>
-      <w:lvlJc w:val="left"/>
-      <w:pPr>
-        <w:ind w:left="5040" w:hanging="360"/>
-      </w:pPr>
-      <w:rPr>
-        <w:rFonts w:ascii="Symbol" w:hAnsi="Symbol" w:hint="default"/>
-      </w:rPr>
-    </w:lvl>
-    <w:lvl w:ilvl="7" w:tplc="040C0003" w:tentative="1">
-      <w:start w:val="1"/>
-      <w:numFmt w:val="bullet"/>
-      <w:lvlText w:val="o"/>
-      <w:lvlJc w:val="left"/>
-      <w:pPr>
-        <w:ind w:left="5760" w:hanging="360"/>
-      </w:pPr>
-      <w:rPr>
-        <w:rFonts w:ascii="Courier New" w:hAnsi="Courier New" w:cs="Courier New" w:hint="default"/>
-      </w:rPr>
-    </w:lvl>
-    <w:lvl w:ilvl="8" w:tplc="040C0005" w:tentative="1">
-      <w:start w:val="1"/>
-      <w:numFmt w:val="bullet"/>
-      <w:lvlText w:val=""/>
-      <w:lvlJc w:val="left"/>
-      <w:pPr>
-        <w:ind w:left="6480" w:hanging="360"/>
-      </w:pPr>
-      <w:rPr>
-        <w:rFonts w:ascii="Wingdings" w:hAnsi="Wingdings" w:hint="default"/>
-      </w:rPr>
-    </w:lvl>
-  </w:abstractNum>
-  <w:abstractNum w:abstractNumId="15" w15:restartNumberingAfterBreak="0">
-    <w:nsid w:val="76E90CE2"/>
-    <w:multiLevelType w:val="hybridMultilevel"/>
-    <w:tmpl w:val="2A1276B0"/>
-    <w:lvl w:ilvl="0" w:tplc="24E859DC">
-      <w:start w:val="1"/>
-      <w:numFmt w:val="decimal"/>
-      <w:lvlText w:val="%1."/>
-      <w:lvlJc w:val="left"/>
-      <w:pPr>
-        <w:ind w:left="1080" w:hanging="360"/>
       </w:pPr>
       <w:rPr>
         <w:b/>
@@ -2987,12 +3259,560 @@
         <w:szCs w:val="28"/>
       </w:rPr>
     </w:lvl>
+    <w:lvl w:ilvl="1">
+      <w:start w:val="1"/>
+      <w:numFmt w:val="decimal"/>
+      <w:isLgl/>
+      <w:lvlText w:val="%1.%2."/>
+      <w:lvlJc w:val="left"/>
+      <w:pPr>
+        <w:ind w:left="1080" w:hanging="720"/>
+      </w:pPr>
+      <w:rPr>
+        <w:rFonts w:hint="default"/>
+      </w:rPr>
+    </w:lvl>
+    <w:lvl w:ilvl="2">
+      <w:start w:val="1"/>
+      <w:numFmt w:val="decimal"/>
+      <w:isLgl/>
+      <w:lvlText w:val="%1.%2.%3."/>
+      <w:lvlJc w:val="left"/>
+      <w:pPr>
+        <w:ind w:left="1080" w:hanging="720"/>
+      </w:pPr>
+      <w:rPr>
+        <w:rFonts w:hint="default"/>
+      </w:rPr>
+    </w:lvl>
+    <w:lvl w:ilvl="3">
+      <w:start w:val="1"/>
+      <w:numFmt w:val="decimal"/>
+      <w:isLgl/>
+      <w:lvlText w:val="%1.%2.%3.%4."/>
+      <w:lvlJc w:val="left"/>
+      <w:pPr>
+        <w:ind w:left="1440" w:hanging="1080"/>
+      </w:pPr>
+      <w:rPr>
+        <w:rFonts w:hint="default"/>
+      </w:rPr>
+    </w:lvl>
+    <w:lvl w:ilvl="4">
+      <w:start w:val="1"/>
+      <w:numFmt w:val="decimal"/>
+      <w:isLgl/>
+      <w:lvlText w:val="%1.%2.%3.%4.%5."/>
+      <w:lvlJc w:val="left"/>
+      <w:pPr>
+        <w:ind w:left="1440" w:hanging="1080"/>
+      </w:pPr>
+      <w:rPr>
+        <w:rFonts w:hint="default"/>
+      </w:rPr>
+    </w:lvl>
+    <w:lvl w:ilvl="5">
+      <w:start w:val="1"/>
+      <w:numFmt w:val="decimal"/>
+      <w:isLgl/>
+      <w:lvlText w:val="%1.%2.%3.%4.%5.%6."/>
+      <w:lvlJc w:val="left"/>
+      <w:pPr>
+        <w:ind w:left="1800" w:hanging="1440"/>
+      </w:pPr>
+      <w:rPr>
+        <w:rFonts w:hint="default"/>
+      </w:rPr>
+    </w:lvl>
+    <w:lvl w:ilvl="6">
+      <w:start w:val="1"/>
+      <w:numFmt w:val="decimal"/>
+      <w:isLgl/>
+      <w:lvlText w:val="%1.%2.%3.%4.%5.%6.%7."/>
+      <w:lvlJc w:val="left"/>
+      <w:pPr>
+        <w:ind w:left="2160" w:hanging="1800"/>
+      </w:pPr>
+      <w:rPr>
+        <w:rFonts w:hint="default"/>
+      </w:rPr>
+    </w:lvl>
+    <w:lvl w:ilvl="7">
+      <w:start w:val="1"/>
+      <w:numFmt w:val="decimal"/>
+      <w:isLgl/>
+      <w:lvlText w:val="%1.%2.%3.%4.%5.%6.%7.%8."/>
+      <w:lvlJc w:val="left"/>
+      <w:pPr>
+        <w:ind w:left="2160" w:hanging="1800"/>
+      </w:pPr>
+      <w:rPr>
+        <w:rFonts w:hint="default"/>
+      </w:rPr>
+    </w:lvl>
+    <w:lvl w:ilvl="8">
+      <w:start w:val="1"/>
+      <w:numFmt w:val="decimal"/>
+      <w:isLgl/>
+      <w:lvlText w:val="%1.%2.%3.%4.%5.%6.%7.%8.%9."/>
+      <w:lvlJc w:val="left"/>
+      <w:pPr>
+        <w:ind w:left="2520" w:hanging="2160"/>
+      </w:pPr>
+      <w:rPr>
+        <w:rFonts w:hint="default"/>
+      </w:rPr>
+    </w:lvl>
+  </w:abstractNum>
+  <w:abstractNum w:abstractNumId="9" w15:restartNumberingAfterBreak="0">
+    <w:nsid w:val="255A18D4"/>
+    <w:multiLevelType w:val="hybridMultilevel"/>
+    <w:tmpl w:val="48C4DAE8"/>
+    <w:lvl w:ilvl="0" w:tplc="040C000F">
+      <w:start w:val="1"/>
+      <w:numFmt w:val="decimal"/>
+      <w:lvlText w:val="%1."/>
+      <w:lvlJc w:val="left"/>
+      <w:pPr>
+        <w:ind w:left="720" w:hanging="360"/>
+      </w:pPr>
+    </w:lvl>
     <w:lvl w:ilvl="1" w:tplc="040C0019" w:tentative="1">
       <w:start w:val="1"/>
       <w:numFmt w:val="lowerLetter"/>
       <w:lvlText w:val="%2."/>
       <w:lvlJc w:val="left"/>
       <w:pPr>
+        <w:ind w:left="1440" w:hanging="360"/>
+      </w:pPr>
+    </w:lvl>
+    <w:lvl w:ilvl="2" w:tplc="040C001B" w:tentative="1">
+      <w:start w:val="1"/>
+      <w:numFmt w:val="lowerRoman"/>
+      <w:lvlText w:val="%3."/>
+      <w:lvlJc w:val="right"/>
+      <w:pPr>
+        <w:ind w:left="2160" w:hanging="180"/>
+      </w:pPr>
+    </w:lvl>
+    <w:lvl w:ilvl="3" w:tplc="040C000F" w:tentative="1">
+      <w:start w:val="1"/>
+      <w:numFmt w:val="decimal"/>
+      <w:lvlText w:val="%4."/>
+      <w:lvlJc w:val="left"/>
+      <w:pPr>
+        <w:ind w:left="2880" w:hanging="360"/>
+      </w:pPr>
+    </w:lvl>
+    <w:lvl w:ilvl="4" w:tplc="040C0019" w:tentative="1">
+      <w:start w:val="1"/>
+      <w:numFmt w:val="lowerLetter"/>
+      <w:lvlText w:val="%5."/>
+      <w:lvlJc w:val="left"/>
+      <w:pPr>
+        <w:ind w:left="3600" w:hanging="360"/>
+      </w:pPr>
+    </w:lvl>
+    <w:lvl w:ilvl="5" w:tplc="040C001B" w:tentative="1">
+      <w:start w:val="1"/>
+      <w:numFmt w:val="lowerRoman"/>
+      <w:lvlText w:val="%6."/>
+      <w:lvlJc w:val="right"/>
+      <w:pPr>
+        <w:ind w:left="4320" w:hanging="180"/>
+      </w:pPr>
+    </w:lvl>
+    <w:lvl w:ilvl="6" w:tplc="040C000F" w:tentative="1">
+      <w:start w:val="1"/>
+      <w:numFmt w:val="decimal"/>
+      <w:lvlText w:val="%7."/>
+      <w:lvlJc w:val="left"/>
+      <w:pPr>
+        <w:ind w:left="5040" w:hanging="360"/>
+      </w:pPr>
+    </w:lvl>
+    <w:lvl w:ilvl="7" w:tplc="040C0019" w:tentative="1">
+      <w:start w:val="1"/>
+      <w:numFmt w:val="lowerLetter"/>
+      <w:lvlText w:val="%8."/>
+      <w:lvlJc w:val="left"/>
+      <w:pPr>
+        <w:ind w:left="5760" w:hanging="360"/>
+      </w:pPr>
+    </w:lvl>
+    <w:lvl w:ilvl="8" w:tplc="040C001B" w:tentative="1">
+      <w:start w:val="1"/>
+      <w:numFmt w:val="lowerRoman"/>
+      <w:lvlText w:val="%9."/>
+      <w:lvlJc w:val="right"/>
+      <w:pPr>
+        <w:ind w:left="6480" w:hanging="180"/>
+      </w:pPr>
+    </w:lvl>
+  </w:abstractNum>
+  <w:abstractNum w:abstractNumId="10" w15:restartNumberingAfterBreak="0">
+    <w:nsid w:val="2B8C5C07"/>
+    <w:multiLevelType w:val="hybridMultilevel"/>
+    <w:tmpl w:val="884E797A"/>
+    <w:lvl w:ilvl="0" w:tplc="040C000F">
+      <w:start w:val="1"/>
+      <w:numFmt w:val="decimal"/>
+      <w:lvlText w:val="%1."/>
+      <w:lvlJc w:val="left"/>
+      <w:pPr>
+        <w:ind w:left="720" w:hanging="360"/>
+      </w:pPr>
+    </w:lvl>
+    <w:lvl w:ilvl="1" w:tplc="040C0019" w:tentative="1">
+      <w:start w:val="1"/>
+      <w:numFmt w:val="lowerLetter"/>
+      <w:lvlText w:val="%2."/>
+      <w:lvlJc w:val="left"/>
+      <w:pPr>
+        <w:ind w:left="1440" w:hanging="360"/>
+      </w:pPr>
+    </w:lvl>
+    <w:lvl w:ilvl="2" w:tplc="040C001B" w:tentative="1">
+      <w:start w:val="1"/>
+      <w:numFmt w:val="lowerRoman"/>
+      <w:lvlText w:val="%3."/>
+      <w:lvlJc w:val="right"/>
+      <w:pPr>
+        <w:ind w:left="2160" w:hanging="180"/>
+      </w:pPr>
+    </w:lvl>
+    <w:lvl w:ilvl="3" w:tplc="040C000F" w:tentative="1">
+      <w:start w:val="1"/>
+      <w:numFmt w:val="decimal"/>
+      <w:lvlText w:val="%4."/>
+      <w:lvlJc w:val="left"/>
+      <w:pPr>
+        <w:ind w:left="2880" w:hanging="360"/>
+      </w:pPr>
+    </w:lvl>
+    <w:lvl w:ilvl="4" w:tplc="040C0019" w:tentative="1">
+      <w:start w:val="1"/>
+      <w:numFmt w:val="lowerLetter"/>
+      <w:lvlText w:val="%5."/>
+      <w:lvlJc w:val="left"/>
+      <w:pPr>
+        <w:ind w:left="3600" w:hanging="360"/>
+      </w:pPr>
+    </w:lvl>
+    <w:lvl w:ilvl="5" w:tplc="040C001B" w:tentative="1">
+      <w:start w:val="1"/>
+      <w:numFmt w:val="lowerRoman"/>
+      <w:lvlText w:val="%6."/>
+      <w:lvlJc w:val="right"/>
+      <w:pPr>
+        <w:ind w:left="4320" w:hanging="180"/>
+      </w:pPr>
+    </w:lvl>
+    <w:lvl w:ilvl="6" w:tplc="040C000F" w:tentative="1">
+      <w:start w:val="1"/>
+      <w:numFmt w:val="decimal"/>
+      <w:lvlText w:val="%7."/>
+      <w:lvlJc w:val="left"/>
+      <w:pPr>
+        <w:ind w:left="5040" w:hanging="360"/>
+      </w:pPr>
+    </w:lvl>
+    <w:lvl w:ilvl="7" w:tplc="040C0019" w:tentative="1">
+      <w:start w:val="1"/>
+      <w:numFmt w:val="lowerLetter"/>
+      <w:lvlText w:val="%8."/>
+      <w:lvlJc w:val="left"/>
+      <w:pPr>
+        <w:ind w:left="5760" w:hanging="360"/>
+      </w:pPr>
+    </w:lvl>
+    <w:lvl w:ilvl="8" w:tplc="040C001B" w:tentative="1">
+      <w:start w:val="1"/>
+      <w:numFmt w:val="lowerRoman"/>
+      <w:lvlText w:val="%9."/>
+      <w:lvlJc w:val="right"/>
+      <w:pPr>
+        <w:ind w:left="6480" w:hanging="180"/>
+      </w:pPr>
+    </w:lvl>
+  </w:abstractNum>
+  <w:abstractNum w:abstractNumId="11" w15:restartNumberingAfterBreak="0">
+    <w:nsid w:val="34E97C60"/>
+    <w:multiLevelType w:val="hybridMultilevel"/>
+    <w:tmpl w:val="9BC08BC2"/>
+    <w:lvl w:ilvl="0" w:tplc="040C000F">
+      <w:start w:val="1"/>
+      <w:numFmt w:val="decimal"/>
+      <w:lvlText w:val="%1."/>
+      <w:lvlJc w:val="left"/>
+      <w:pPr>
+        <w:ind w:left="720" w:hanging="360"/>
+      </w:pPr>
+    </w:lvl>
+    <w:lvl w:ilvl="1" w:tplc="040C0019" w:tentative="1">
+      <w:start w:val="1"/>
+      <w:numFmt w:val="lowerLetter"/>
+      <w:lvlText w:val="%2."/>
+      <w:lvlJc w:val="left"/>
+      <w:pPr>
+        <w:ind w:left="1440" w:hanging="360"/>
+      </w:pPr>
+    </w:lvl>
+    <w:lvl w:ilvl="2" w:tplc="040C001B" w:tentative="1">
+      <w:start w:val="1"/>
+      <w:numFmt w:val="lowerRoman"/>
+      <w:lvlText w:val="%3."/>
+      <w:lvlJc w:val="right"/>
+      <w:pPr>
+        <w:ind w:left="2160" w:hanging="180"/>
+      </w:pPr>
+    </w:lvl>
+    <w:lvl w:ilvl="3" w:tplc="040C000F" w:tentative="1">
+      <w:start w:val="1"/>
+      <w:numFmt w:val="decimal"/>
+      <w:lvlText w:val="%4."/>
+      <w:lvlJc w:val="left"/>
+      <w:pPr>
+        <w:ind w:left="2880" w:hanging="360"/>
+      </w:pPr>
+    </w:lvl>
+    <w:lvl w:ilvl="4" w:tplc="040C0019" w:tentative="1">
+      <w:start w:val="1"/>
+      <w:numFmt w:val="lowerLetter"/>
+      <w:lvlText w:val="%5."/>
+      <w:lvlJc w:val="left"/>
+      <w:pPr>
+        <w:ind w:left="3600" w:hanging="360"/>
+      </w:pPr>
+    </w:lvl>
+    <w:lvl w:ilvl="5" w:tplc="040C001B" w:tentative="1">
+      <w:start w:val="1"/>
+      <w:numFmt w:val="lowerRoman"/>
+      <w:lvlText w:val="%6."/>
+      <w:lvlJc w:val="right"/>
+      <w:pPr>
+        <w:ind w:left="4320" w:hanging="180"/>
+      </w:pPr>
+    </w:lvl>
+    <w:lvl w:ilvl="6" w:tplc="040C000F" w:tentative="1">
+      <w:start w:val="1"/>
+      <w:numFmt w:val="decimal"/>
+      <w:lvlText w:val="%7."/>
+      <w:lvlJc w:val="left"/>
+      <w:pPr>
+        <w:ind w:left="5040" w:hanging="360"/>
+      </w:pPr>
+    </w:lvl>
+    <w:lvl w:ilvl="7" w:tplc="040C0019" w:tentative="1">
+      <w:start w:val="1"/>
+      <w:numFmt w:val="lowerLetter"/>
+      <w:lvlText w:val="%8."/>
+      <w:lvlJc w:val="left"/>
+      <w:pPr>
+        <w:ind w:left="5760" w:hanging="360"/>
+      </w:pPr>
+    </w:lvl>
+    <w:lvl w:ilvl="8" w:tplc="040C001B" w:tentative="1">
+      <w:start w:val="1"/>
+      <w:numFmt w:val="lowerRoman"/>
+      <w:lvlText w:val="%9."/>
+      <w:lvlJc w:val="right"/>
+      <w:pPr>
+        <w:ind w:left="6480" w:hanging="180"/>
+      </w:pPr>
+    </w:lvl>
+  </w:abstractNum>
+  <w:abstractNum w:abstractNumId="12" w15:restartNumberingAfterBreak="0">
+    <w:nsid w:val="379518A9"/>
+    <w:multiLevelType w:val="hybridMultilevel"/>
+    <w:tmpl w:val="65083CA4"/>
+    <w:lvl w:ilvl="0" w:tplc="040C000F">
+      <w:start w:val="1"/>
+      <w:numFmt w:val="decimal"/>
+      <w:lvlText w:val="%1."/>
+      <w:lvlJc w:val="left"/>
+      <w:pPr>
+        <w:ind w:left="720" w:hanging="360"/>
+      </w:pPr>
+    </w:lvl>
+    <w:lvl w:ilvl="1" w:tplc="040C0019" w:tentative="1">
+      <w:start w:val="1"/>
+      <w:numFmt w:val="lowerLetter"/>
+      <w:lvlText w:val="%2."/>
+      <w:lvlJc w:val="left"/>
+      <w:pPr>
+        <w:ind w:left="1440" w:hanging="360"/>
+      </w:pPr>
+    </w:lvl>
+    <w:lvl w:ilvl="2" w:tplc="040C001B" w:tentative="1">
+      <w:start w:val="1"/>
+      <w:numFmt w:val="lowerRoman"/>
+      <w:lvlText w:val="%3."/>
+      <w:lvlJc w:val="right"/>
+      <w:pPr>
+        <w:ind w:left="2160" w:hanging="180"/>
+      </w:pPr>
+    </w:lvl>
+    <w:lvl w:ilvl="3" w:tplc="040C000F" w:tentative="1">
+      <w:start w:val="1"/>
+      <w:numFmt w:val="decimal"/>
+      <w:lvlText w:val="%4."/>
+      <w:lvlJc w:val="left"/>
+      <w:pPr>
+        <w:ind w:left="2880" w:hanging="360"/>
+      </w:pPr>
+    </w:lvl>
+    <w:lvl w:ilvl="4" w:tplc="040C0019" w:tentative="1">
+      <w:start w:val="1"/>
+      <w:numFmt w:val="lowerLetter"/>
+      <w:lvlText w:val="%5."/>
+      <w:lvlJc w:val="left"/>
+      <w:pPr>
+        <w:ind w:left="3600" w:hanging="360"/>
+      </w:pPr>
+    </w:lvl>
+    <w:lvl w:ilvl="5" w:tplc="040C001B" w:tentative="1">
+      <w:start w:val="1"/>
+      <w:numFmt w:val="lowerRoman"/>
+      <w:lvlText w:val="%6."/>
+      <w:lvlJc w:val="right"/>
+      <w:pPr>
+        <w:ind w:left="4320" w:hanging="180"/>
+      </w:pPr>
+    </w:lvl>
+    <w:lvl w:ilvl="6" w:tplc="040C000F" w:tentative="1">
+      <w:start w:val="1"/>
+      <w:numFmt w:val="decimal"/>
+      <w:lvlText w:val="%7."/>
+      <w:lvlJc w:val="left"/>
+      <w:pPr>
+        <w:ind w:left="5040" w:hanging="360"/>
+      </w:pPr>
+    </w:lvl>
+    <w:lvl w:ilvl="7" w:tplc="040C0019" w:tentative="1">
+      <w:start w:val="1"/>
+      <w:numFmt w:val="lowerLetter"/>
+      <w:lvlText w:val="%8."/>
+      <w:lvlJc w:val="left"/>
+      <w:pPr>
+        <w:ind w:left="5760" w:hanging="360"/>
+      </w:pPr>
+    </w:lvl>
+    <w:lvl w:ilvl="8" w:tplc="040C001B" w:tentative="1">
+      <w:start w:val="1"/>
+      <w:numFmt w:val="lowerRoman"/>
+      <w:lvlText w:val="%9."/>
+      <w:lvlJc w:val="right"/>
+      <w:pPr>
+        <w:ind w:left="6480" w:hanging="180"/>
+      </w:pPr>
+    </w:lvl>
+  </w:abstractNum>
+  <w:abstractNum w:abstractNumId="13" w15:restartNumberingAfterBreak="0">
+    <w:nsid w:val="387A5B6F"/>
+    <w:multiLevelType w:val="hybridMultilevel"/>
+    <w:tmpl w:val="FE50E162"/>
+    <w:lvl w:ilvl="0" w:tplc="040C000F">
+      <w:start w:val="1"/>
+      <w:numFmt w:val="decimal"/>
+      <w:lvlText w:val="%1."/>
+      <w:lvlJc w:val="left"/>
+      <w:pPr>
+        <w:ind w:left="720" w:hanging="360"/>
+      </w:pPr>
+    </w:lvl>
+    <w:lvl w:ilvl="1" w:tplc="040C0019" w:tentative="1">
+      <w:start w:val="1"/>
+      <w:numFmt w:val="lowerLetter"/>
+      <w:lvlText w:val="%2."/>
+      <w:lvlJc w:val="left"/>
+      <w:pPr>
+        <w:ind w:left="1440" w:hanging="360"/>
+      </w:pPr>
+    </w:lvl>
+    <w:lvl w:ilvl="2" w:tplc="040C001B" w:tentative="1">
+      <w:start w:val="1"/>
+      <w:numFmt w:val="lowerRoman"/>
+      <w:lvlText w:val="%3."/>
+      <w:lvlJc w:val="right"/>
+      <w:pPr>
+        <w:ind w:left="2160" w:hanging="180"/>
+      </w:pPr>
+    </w:lvl>
+    <w:lvl w:ilvl="3" w:tplc="040C000F" w:tentative="1">
+      <w:start w:val="1"/>
+      <w:numFmt w:val="decimal"/>
+      <w:lvlText w:val="%4."/>
+      <w:lvlJc w:val="left"/>
+      <w:pPr>
+        <w:ind w:left="2880" w:hanging="360"/>
+      </w:pPr>
+    </w:lvl>
+    <w:lvl w:ilvl="4" w:tplc="040C0019" w:tentative="1">
+      <w:start w:val="1"/>
+      <w:numFmt w:val="lowerLetter"/>
+      <w:lvlText w:val="%5."/>
+      <w:lvlJc w:val="left"/>
+      <w:pPr>
+        <w:ind w:left="3600" w:hanging="360"/>
+      </w:pPr>
+    </w:lvl>
+    <w:lvl w:ilvl="5" w:tplc="040C001B" w:tentative="1">
+      <w:start w:val="1"/>
+      <w:numFmt w:val="lowerRoman"/>
+      <w:lvlText w:val="%6."/>
+      <w:lvlJc w:val="right"/>
+      <w:pPr>
+        <w:ind w:left="4320" w:hanging="180"/>
+      </w:pPr>
+    </w:lvl>
+    <w:lvl w:ilvl="6" w:tplc="040C000F" w:tentative="1">
+      <w:start w:val="1"/>
+      <w:numFmt w:val="decimal"/>
+      <w:lvlText w:val="%7."/>
+      <w:lvlJc w:val="left"/>
+      <w:pPr>
+        <w:ind w:left="5040" w:hanging="360"/>
+      </w:pPr>
+    </w:lvl>
+    <w:lvl w:ilvl="7" w:tplc="040C0019" w:tentative="1">
+      <w:start w:val="1"/>
+      <w:numFmt w:val="lowerLetter"/>
+      <w:lvlText w:val="%8."/>
+      <w:lvlJc w:val="left"/>
+      <w:pPr>
+        <w:ind w:left="5760" w:hanging="360"/>
+      </w:pPr>
+    </w:lvl>
+    <w:lvl w:ilvl="8" w:tplc="040C001B" w:tentative="1">
+      <w:start w:val="1"/>
+      <w:numFmt w:val="lowerRoman"/>
+      <w:lvlText w:val="%9."/>
+      <w:lvlJc w:val="right"/>
+      <w:pPr>
+        <w:ind w:left="6480" w:hanging="180"/>
+      </w:pPr>
+    </w:lvl>
+  </w:abstractNum>
+  <w:abstractNum w:abstractNumId="14" w15:restartNumberingAfterBreak="0">
+    <w:nsid w:val="38AA0CD9"/>
+    <w:multiLevelType w:val="hybridMultilevel"/>
+    <w:tmpl w:val="072ED7DC"/>
+    <w:lvl w:ilvl="0" w:tplc="040C000F">
+      <w:start w:val="1"/>
+      <w:numFmt w:val="decimal"/>
+      <w:lvlText w:val="%1."/>
+      <w:lvlJc w:val="left"/>
+      <w:pPr>
+        <w:ind w:left="1080" w:hanging="360"/>
+      </w:pPr>
+    </w:lvl>
+    <w:lvl w:ilvl="1" w:tplc="040C0019" w:tentative="1">
+      <w:start w:val="1"/>
+      <w:numFmt w:val="lowerLetter"/>
+      <w:lvlText w:val="%2."/>
+      <w:lvlJc w:val="left"/>
+      <w:pPr>
         <w:ind w:left="1800" w:hanging="360"/>
       </w:pPr>
     </w:lvl>
@@ -3058,9 +3878,757 @@
       <w:pPr>
         <w:ind w:left="6840" w:hanging="180"/>
       </w:pPr>
+    </w:lvl>
+  </w:abstractNum>
+  <w:abstractNum w:abstractNumId="15" w15:restartNumberingAfterBreak="0">
+    <w:nsid w:val="52961482"/>
+    <w:multiLevelType w:val="hybridMultilevel"/>
+    <w:tmpl w:val="EC90FFCC"/>
+    <w:lvl w:ilvl="0" w:tplc="040C0001">
+      <w:start w:val="1"/>
+      <w:numFmt w:val="bullet"/>
+      <w:lvlText w:val=""/>
+      <w:lvlJc w:val="left"/>
+      <w:pPr>
+        <w:ind w:left="720" w:hanging="360"/>
+      </w:pPr>
+      <w:rPr>
+        <w:rFonts w:ascii="Symbol" w:hAnsi="Symbol" w:hint="default"/>
+      </w:rPr>
+    </w:lvl>
+    <w:lvl w:ilvl="1" w:tplc="040C0003" w:tentative="1">
+      <w:start w:val="1"/>
+      <w:numFmt w:val="bullet"/>
+      <w:lvlText w:val="o"/>
+      <w:lvlJc w:val="left"/>
+      <w:pPr>
+        <w:ind w:left="1440" w:hanging="360"/>
+      </w:pPr>
+      <w:rPr>
+        <w:rFonts w:ascii="Courier New" w:hAnsi="Courier New" w:cs="Courier New" w:hint="default"/>
+      </w:rPr>
+    </w:lvl>
+    <w:lvl w:ilvl="2" w:tplc="040C0005" w:tentative="1">
+      <w:start w:val="1"/>
+      <w:numFmt w:val="bullet"/>
+      <w:lvlText w:val=""/>
+      <w:lvlJc w:val="left"/>
+      <w:pPr>
+        <w:ind w:left="2160" w:hanging="360"/>
+      </w:pPr>
+      <w:rPr>
+        <w:rFonts w:ascii="Wingdings" w:hAnsi="Wingdings" w:hint="default"/>
+      </w:rPr>
+    </w:lvl>
+    <w:lvl w:ilvl="3" w:tplc="040C0001" w:tentative="1">
+      <w:start w:val="1"/>
+      <w:numFmt w:val="bullet"/>
+      <w:lvlText w:val=""/>
+      <w:lvlJc w:val="left"/>
+      <w:pPr>
+        <w:ind w:left="2880" w:hanging="360"/>
+      </w:pPr>
+      <w:rPr>
+        <w:rFonts w:ascii="Symbol" w:hAnsi="Symbol" w:hint="default"/>
+      </w:rPr>
+    </w:lvl>
+    <w:lvl w:ilvl="4" w:tplc="040C0003" w:tentative="1">
+      <w:start w:val="1"/>
+      <w:numFmt w:val="bullet"/>
+      <w:lvlText w:val="o"/>
+      <w:lvlJc w:val="left"/>
+      <w:pPr>
+        <w:ind w:left="3600" w:hanging="360"/>
+      </w:pPr>
+      <w:rPr>
+        <w:rFonts w:ascii="Courier New" w:hAnsi="Courier New" w:cs="Courier New" w:hint="default"/>
+      </w:rPr>
+    </w:lvl>
+    <w:lvl w:ilvl="5" w:tplc="040C0005" w:tentative="1">
+      <w:start w:val="1"/>
+      <w:numFmt w:val="bullet"/>
+      <w:lvlText w:val=""/>
+      <w:lvlJc w:val="left"/>
+      <w:pPr>
+        <w:ind w:left="4320" w:hanging="360"/>
+      </w:pPr>
+      <w:rPr>
+        <w:rFonts w:ascii="Wingdings" w:hAnsi="Wingdings" w:hint="default"/>
+      </w:rPr>
+    </w:lvl>
+    <w:lvl w:ilvl="6" w:tplc="040C0001" w:tentative="1">
+      <w:start w:val="1"/>
+      <w:numFmt w:val="bullet"/>
+      <w:lvlText w:val=""/>
+      <w:lvlJc w:val="left"/>
+      <w:pPr>
+        <w:ind w:left="5040" w:hanging="360"/>
+      </w:pPr>
+      <w:rPr>
+        <w:rFonts w:ascii="Symbol" w:hAnsi="Symbol" w:hint="default"/>
+      </w:rPr>
+    </w:lvl>
+    <w:lvl w:ilvl="7" w:tplc="040C0003" w:tentative="1">
+      <w:start w:val="1"/>
+      <w:numFmt w:val="bullet"/>
+      <w:lvlText w:val="o"/>
+      <w:lvlJc w:val="left"/>
+      <w:pPr>
+        <w:ind w:left="5760" w:hanging="360"/>
+      </w:pPr>
+      <w:rPr>
+        <w:rFonts w:ascii="Courier New" w:hAnsi="Courier New" w:cs="Courier New" w:hint="default"/>
+      </w:rPr>
+    </w:lvl>
+    <w:lvl w:ilvl="8" w:tplc="040C0005" w:tentative="1">
+      <w:start w:val="1"/>
+      <w:numFmt w:val="bullet"/>
+      <w:lvlText w:val=""/>
+      <w:lvlJc w:val="left"/>
+      <w:pPr>
+        <w:ind w:left="6480" w:hanging="360"/>
+      </w:pPr>
+      <w:rPr>
+        <w:rFonts w:ascii="Wingdings" w:hAnsi="Wingdings" w:hint="default"/>
+      </w:rPr>
     </w:lvl>
   </w:abstractNum>
   <w:abstractNum w:abstractNumId="16" w15:restartNumberingAfterBreak="0">
+    <w:nsid w:val="58544815"/>
+    <w:multiLevelType w:val="multilevel"/>
+    <w:tmpl w:val="040C001F"/>
+    <w:lvl w:ilvl="0">
+      <w:start w:val="1"/>
+      <w:numFmt w:val="decimal"/>
+      <w:lvlText w:val="%1."/>
+      <w:lvlJc w:val="left"/>
+      <w:pPr>
+        <w:ind w:left="360" w:hanging="360"/>
+      </w:pPr>
+    </w:lvl>
+    <w:lvl w:ilvl="1">
+      <w:start w:val="1"/>
+      <w:numFmt w:val="decimal"/>
+      <w:lvlText w:val="%1.%2."/>
+      <w:lvlJc w:val="left"/>
+      <w:pPr>
+        <w:ind w:left="792" w:hanging="432"/>
+      </w:pPr>
+    </w:lvl>
+    <w:lvl w:ilvl="2">
+      <w:start w:val="1"/>
+      <w:numFmt w:val="decimal"/>
+      <w:lvlText w:val="%1.%2.%3."/>
+      <w:lvlJc w:val="left"/>
+      <w:pPr>
+        <w:ind w:left="1224" w:hanging="504"/>
+      </w:pPr>
+    </w:lvl>
+    <w:lvl w:ilvl="3">
+      <w:start w:val="1"/>
+      <w:numFmt w:val="decimal"/>
+      <w:lvlText w:val="%1.%2.%3.%4."/>
+      <w:lvlJc w:val="left"/>
+      <w:pPr>
+        <w:ind w:left="1728" w:hanging="648"/>
+      </w:pPr>
+    </w:lvl>
+    <w:lvl w:ilvl="4">
+      <w:start w:val="1"/>
+      <w:numFmt w:val="decimal"/>
+      <w:lvlText w:val="%1.%2.%3.%4.%5."/>
+      <w:lvlJc w:val="left"/>
+      <w:pPr>
+        <w:ind w:left="2232" w:hanging="792"/>
+      </w:pPr>
+    </w:lvl>
+    <w:lvl w:ilvl="5">
+      <w:start w:val="1"/>
+      <w:numFmt w:val="decimal"/>
+      <w:lvlText w:val="%1.%2.%3.%4.%5.%6."/>
+      <w:lvlJc w:val="left"/>
+      <w:pPr>
+        <w:ind w:left="2736" w:hanging="936"/>
+      </w:pPr>
+    </w:lvl>
+    <w:lvl w:ilvl="6">
+      <w:start w:val="1"/>
+      <w:numFmt w:val="decimal"/>
+      <w:lvlText w:val="%1.%2.%3.%4.%5.%6.%7."/>
+      <w:lvlJc w:val="left"/>
+      <w:pPr>
+        <w:ind w:left="3240" w:hanging="1080"/>
+      </w:pPr>
+    </w:lvl>
+    <w:lvl w:ilvl="7">
+      <w:start w:val="1"/>
+      <w:numFmt w:val="decimal"/>
+      <w:lvlText w:val="%1.%2.%3.%4.%5.%6.%7.%8."/>
+      <w:lvlJc w:val="left"/>
+      <w:pPr>
+        <w:ind w:left="3744" w:hanging="1224"/>
+      </w:pPr>
+    </w:lvl>
+    <w:lvl w:ilvl="8">
+      <w:start w:val="1"/>
+      <w:numFmt w:val="decimal"/>
+      <w:lvlText w:val="%1.%2.%3.%4.%5.%6.%7.%8.%9."/>
+      <w:lvlJc w:val="left"/>
+      <w:pPr>
+        <w:ind w:left="4320" w:hanging="1440"/>
+      </w:pPr>
+    </w:lvl>
+  </w:abstractNum>
+  <w:abstractNum w:abstractNumId="17" w15:restartNumberingAfterBreak="0">
+    <w:nsid w:val="5D460B04"/>
+    <w:multiLevelType w:val="hybridMultilevel"/>
+    <w:tmpl w:val="8C88ADD8"/>
+    <w:lvl w:ilvl="0" w:tplc="040C000F">
+      <w:start w:val="1"/>
+      <w:numFmt w:val="decimal"/>
+      <w:lvlText w:val="%1."/>
+      <w:lvlJc w:val="left"/>
+      <w:pPr>
+        <w:ind w:left="1440" w:hanging="360"/>
+      </w:pPr>
+    </w:lvl>
+    <w:lvl w:ilvl="1" w:tplc="040C0019" w:tentative="1">
+      <w:start w:val="1"/>
+      <w:numFmt w:val="lowerLetter"/>
+      <w:lvlText w:val="%2."/>
+      <w:lvlJc w:val="left"/>
+      <w:pPr>
+        <w:ind w:left="2160" w:hanging="360"/>
+      </w:pPr>
+    </w:lvl>
+    <w:lvl w:ilvl="2" w:tplc="040C001B" w:tentative="1">
+      <w:start w:val="1"/>
+      <w:numFmt w:val="lowerRoman"/>
+      <w:lvlText w:val="%3."/>
+      <w:lvlJc w:val="right"/>
+      <w:pPr>
+        <w:ind w:left="2880" w:hanging="180"/>
+      </w:pPr>
+    </w:lvl>
+    <w:lvl w:ilvl="3" w:tplc="040C000F" w:tentative="1">
+      <w:start w:val="1"/>
+      <w:numFmt w:val="decimal"/>
+      <w:lvlText w:val="%4."/>
+      <w:lvlJc w:val="left"/>
+      <w:pPr>
+        <w:ind w:left="3600" w:hanging="360"/>
+      </w:pPr>
+    </w:lvl>
+    <w:lvl w:ilvl="4" w:tplc="040C0019" w:tentative="1">
+      <w:start w:val="1"/>
+      <w:numFmt w:val="lowerLetter"/>
+      <w:lvlText w:val="%5."/>
+      <w:lvlJc w:val="left"/>
+      <w:pPr>
+        <w:ind w:left="4320" w:hanging="360"/>
+      </w:pPr>
+    </w:lvl>
+    <w:lvl w:ilvl="5" w:tplc="040C001B" w:tentative="1">
+      <w:start w:val="1"/>
+      <w:numFmt w:val="lowerRoman"/>
+      <w:lvlText w:val="%6."/>
+      <w:lvlJc w:val="right"/>
+      <w:pPr>
+        <w:ind w:left="5040" w:hanging="180"/>
+      </w:pPr>
+    </w:lvl>
+    <w:lvl w:ilvl="6" w:tplc="040C000F" w:tentative="1">
+      <w:start w:val="1"/>
+      <w:numFmt w:val="decimal"/>
+      <w:lvlText w:val="%7."/>
+      <w:lvlJc w:val="left"/>
+      <w:pPr>
+        <w:ind w:left="5760" w:hanging="360"/>
+      </w:pPr>
+    </w:lvl>
+    <w:lvl w:ilvl="7" w:tplc="040C0019" w:tentative="1">
+      <w:start w:val="1"/>
+      <w:numFmt w:val="lowerLetter"/>
+      <w:lvlText w:val="%8."/>
+      <w:lvlJc w:val="left"/>
+      <w:pPr>
+        <w:ind w:left="6480" w:hanging="360"/>
+      </w:pPr>
+    </w:lvl>
+    <w:lvl w:ilvl="8" w:tplc="040C001B" w:tentative="1">
+      <w:start w:val="1"/>
+      <w:numFmt w:val="lowerRoman"/>
+      <w:lvlText w:val="%9."/>
+      <w:lvlJc w:val="right"/>
+      <w:pPr>
+        <w:ind w:left="7200" w:hanging="180"/>
+      </w:pPr>
+    </w:lvl>
+  </w:abstractNum>
+  <w:abstractNum w:abstractNumId="18" w15:restartNumberingAfterBreak="0">
+    <w:nsid w:val="69A412EF"/>
+    <w:multiLevelType w:val="hybridMultilevel"/>
+    <w:tmpl w:val="41782B18"/>
+    <w:lvl w:ilvl="0" w:tplc="040C000F">
+      <w:start w:val="1"/>
+      <w:numFmt w:val="decimal"/>
+      <w:lvlText w:val="%1."/>
+      <w:lvlJc w:val="left"/>
+      <w:pPr>
+        <w:ind w:left="720" w:hanging="360"/>
+      </w:pPr>
+    </w:lvl>
+    <w:lvl w:ilvl="1" w:tplc="040C0019" w:tentative="1">
+      <w:start w:val="1"/>
+      <w:numFmt w:val="lowerLetter"/>
+      <w:lvlText w:val="%2."/>
+      <w:lvlJc w:val="left"/>
+      <w:pPr>
+        <w:ind w:left="1440" w:hanging="360"/>
+      </w:pPr>
+    </w:lvl>
+    <w:lvl w:ilvl="2" w:tplc="040C001B" w:tentative="1">
+      <w:start w:val="1"/>
+      <w:numFmt w:val="lowerRoman"/>
+      <w:lvlText w:val="%3."/>
+      <w:lvlJc w:val="right"/>
+      <w:pPr>
+        <w:ind w:left="2160" w:hanging="180"/>
+      </w:pPr>
+    </w:lvl>
+    <w:lvl w:ilvl="3" w:tplc="040C000F" w:tentative="1">
+      <w:start w:val="1"/>
+      <w:numFmt w:val="decimal"/>
+      <w:lvlText w:val="%4."/>
+      <w:lvlJc w:val="left"/>
+      <w:pPr>
+        <w:ind w:left="2880" w:hanging="360"/>
+      </w:pPr>
+    </w:lvl>
+    <w:lvl w:ilvl="4" w:tplc="040C0019" w:tentative="1">
+      <w:start w:val="1"/>
+      <w:numFmt w:val="lowerLetter"/>
+      <w:lvlText w:val="%5."/>
+      <w:lvlJc w:val="left"/>
+      <w:pPr>
+        <w:ind w:left="3600" w:hanging="360"/>
+      </w:pPr>
+    </w:lvl>
+    <w:lvl w:ilvl="5" w:tplc="040C001B" w:tentative="1">
+      <w:start w:val="1"/>
+      <w:numFmt w:val="lowerRoman"/>
+      <w:lvlText w:val="%6."/>
+      <w:lvlJc w:val="right"/>
+      <w:pPr>
+        <w:ind w:left="4320" w:hanging="180"/>
+      </w:pPr>
+    </w:lvl>
+    <w:lvl w:ilvl="6" w:tplc="040C000F" w:tentative="1">
+      <w:start w:val="1"/>
+      <w:numFmt w:val="decimal"/>
+      <w:lvlText w:val="%7."/>
+      <w:lvlJc w:val="left"/>
+      <w:pPr>
+        <w:ind w:left="5040" w:hanging="360"/>
+      </w:pPr>
+    </w:lvl>
+    <w:lvl w:ilvl="7" w:tplc="040C0019" w:tentative="1">
+      <w:start w:val="1"/>
+      <w:numFmt w:val="lowerLetter"/>
+      <w:lvlText w:val="%8."/>
+      <w:lvlJc w:val="left"/>
+      <w:pPr>
+        <w:ind w:left="5760" w:hanging="360"/>
+      </w:pPr>
+    </w:lvl>
+    <w:lvl w:ilvl="8" w:tplc="040C001B" w:tentative="1">
+      <w:start w:val="1"/>
+      <w:numFmt w:val="lowerRoman"/>
+      <w:lvlText w:val="%9."/>
+      <w:lvlJc w:val="right"/>
+      <w:pPr>
+        <w:ind w:left="6480" w:hanging="180"/>
+      </w:pPr>
+    </w:lvl>
+  </w:abstractNum>
+  <w:abstractNum w:abstractNumId="19" w15:restartNumberingAfterBreak="0">
+    <w:nsid w:val="6DDE356B"/>
+    <w:multiLevelType w:val="hybridMultilevel"/>
+    <w:tmpl w:val="0E784D4A"/>
+    <w:lvl w:ilvl="0" w:tplc="040C000F">
+      <w:start w:val="1"/>
+      <w:numFmt w:val="decimal"/>
+      <w:lvlText w:val="%1."/>
+      <w:lvlJc w:val="left"/>
+      <w:pPr>
+        <w:ind w:left="720" w:hanging="360"/>
+      </w:pPr>
+    </w:lvl>
+    <w:lvl w:ilvl="1" w:tplc="040C0019" w:tentative="1">
+      <w:start w:val="1"/>
+      <w:numFmt w:val="lowerLetter"/>
+      <w:lvlText w:val="%2."/>
+      <w:lvlJc w:val="left"/>
+      <w:pPr>
+        <w:ind w:left="1440" w:hanging="360"/>
+      </w:pPr>
+    </w:lvl>
+    <w:lvl w:ilvl="2" w:tplc="040C001B" w:tentative="1">
+      <w:start w:val="1"/>
+      <w:numFmt w:val="lowerRoman"/>
+      <w:lvlText w:val="%3."/>
+      <w:lvlJc w:val="right"/>
+      <w:pPr>
+        <w:ind w:left="2160" w:hanging="180"/>
+      </w:pPr>
+    </w:lvl>
+    <w:lvl w:ilvl="3" w:tplc="040C000F" w:tentative="1">
+      <w:start w:val="1"/>
+      <w:numFmt w:val="decimal"/>
+      <w:lvlText w:val="%4."/>
+      <w:lvlJc w:val="left"/>
+      <w:pPr>
+        <w:ind w:left="2880" w:hanging="360"/>
+      </w:pPr>
+    </w:lvl>
+    <w:lvl w:ilvl="4" w:tplc="040C0019" w:tentative="1">
+      <w:start w:val="1"/>
+      <w:numFmt w:val="lowerLetter"/>
+      <w:lvlText w:val="%5."/>
+      <w:lvlJc w:val="left"/>
+      <w:pPr>
+        <w:ind w:left="3600" w:hanging="360"/>
+      </w:pPr>
+    </w:lvl>
+    <w:lvl w:ilvl="5" w:tplc="040C001B" w:tentative="1">
+      <w:start w:val="1"/>
+      <w:numFmt w:val="lowerRoman"/>
+      <w:lvlText w:val="%6."/>
+      <w:lvlJc w:val="right"/>
+      <w:pPr>
+        <w:ind w:left="4320" w:hanging="180"/>
+      </w:pPr>
+    </w:lvl>
+    <w:lvl w:ilvl="6" w:tplc="040C000F" w:tentative="1">
+      <w:start w:val="1"/>
+      <w:numFmt w:val="decimal"/>
+      <w:lvlText w:val="%7."/>
+      <w:lvlJc w:val="left"/>
+      <w:pPr>
+        <w:ind w:left="5040" w:hanging="360"/>
+      </w:pPr>
+    </w:lvl>
+    <w:lvl w:ilvl="7" w:tplc="040C0019" w:tentative="1">
+      <w:start w:val="1"/>
+      <w:numFmt w:val="lowerLetter"/>
+      <w:lvlText w:val="%8."/>
+      <w:lvlJc w:val="left"/>
+      <w:pPr>
+        <w:ind w:left="5760" w:hanging="360"/>
+      </w:pPr>
+    </w:lvl>
+    <w:lvl w:ilvl="8" w:tplc="040C001B" w:tentative="1">
+      <w:start w:val="1"/>
+      <w:numFmt w:val="lowerRoman"/>
+      <w:lvlText w:val="%9."/>
+      <w:lvlJc w:val="right"/>
+      <w:pPr>
+        <w:ind w:left="6480" w:hanging="180"/>
+      </w:pPr>
+    </w:lvl>
+  </w:abstractNum>
+  <w:abstractNum w:abstractNumId="20" w15:restartNumberingAfterBreak="0">
+    <w:nsid w:val="70E25B37"/>
+    <w:multiLevelType w:val="hybridMultilevel"/>
+    <w:tmpl w:val="0734BD3E"/>
+    <w:lvl w:ilvl="0" w:tplc="040C000F">
+      <w:start w:val="1"/>
+      <w:numFmt w:val="decimal"/>
+      <w:lvlText w:val="%1."/>
+      <w:lvlJc w:val="left"/>
+      <w:pPr>
+        <w:ind w:left="1080" w:hanging="360"/>
+      </w:pPr>
+    </w:lvl>
+    <w:lvl w:ilvl="1" w:tplc="040C0019" w:tentative="1">
+      <w:start w:val="1"/>
+      <w:numFmt w:val="lowerLetter"/>
+      <w:lvlText w:val="%2."/>
+      <w:lvlJc w:val="left"/>
+      <w:pPr>
+        <w:ind w:left="1800" w:hanging="360"/>
+      </w:pPr>
+    </w:lvl>
+    <w:lvl w:ilvl="2" w:tplc="040C001B" w:tentative="1">
+      <w:start w:val="1"/>
+      <w:numFmt w:val="lowerRoman"/>
+      <w:lvlText w:val="%3."/>
+      <w:lvlJc w:val="right"/>
+      <w:pPr>
+        <w:ind w:left="2520" w:hanging="180"/>
+      </w:pPr>
+    </w:lvl>
+    <w:lvl w:ilvl="3" w:tplc="040C000F" w:tentative="1">
+      <w:start w:val="1"/>
+      <w:numFmt w:val="decimal"/>
+      <w:lvlText w:val="%4."/>
+      <w:lvlJc w:val="left"/>
+      <w:pPr>
+        <w:ind w:left="3240" w:hanging="360"/>
+      </w:pPr>
+    </w:lvl>
+    <w:lvl w:ilvl="4" w:tplc="040C0019" w:tentative="1">
+      <w:start w:val="1"/>
+      <w:numFmt w:val="lowerLetter"/>
+      <w:lvlText w:val="%5."/>
+      <w:lvlJc w:val="left"/>
+      <w:pPr>
+        <w:ind w:left="3960" w:hanging="360"/>
+      </w:pPr>
+    </w:lvl>
+    <w:lvl w:ilvl="5" w:tplc="040C001B" w:tentative="1">
+      <w:start w:val="1"/>
+      <w:numFmt w:val="lowerRoman"/>
+      <w:lvlText w:val="%6."/>
+      <w:lvlJc w:val="right"/>
+      <w:pPr>
+        <w:ind w:left="4680" w:hanging="180"/>
+      </w:pPr>
+    </w:lvl>
+    <w:lvl w:ilvl="6" w:tplc="040C000F" w:tentative="1">
+      <w:start w:val="1"/>
+      <w:numFmt w:val="decimal"/>
+      <w:lvlText w:val="%7."/>
+      <w:lvlJc w:val="left"/>
+      <w:pPr>
+        <w:ind w:left="5400" w:hanging="360"/>
+      </w:pPr>
+    </w:lvl>
+    <w:lvl w:ilvl="7" w:tplc="040C0019" w:tentative="1">
+      <w:start w:val="1"/>
+      <w:numFmt w:val="lowerLetter"/>
+      <w:lvlText w:val="%8."/>
+      <w:lvlJc w:val="left"/>
+      <w:pPr>
+        <w:ind w:left="6120" w:hanging="360"/>
+      </w:pPr>
+    </w:lvl>
+    <w:lvl w:ilvl="8" w:tplc="040C001B" w:tentative="1">
+      <w:start w:val="1"/>
+      <w:numFmt w:val="lowerRoman"/>
+      <w:lvlText w:val="%9."/>
+      <w:lvlJc w:val="right"/>
+      <w:pPr>
+        <w:ind w:left="6840" w:hanging="180"/>
+      </w:pPr>
+    </w:lvl>
+  </w:abstractNum>
+  <w:abstractNum w:abstractNumId="21" w15:restartNumberingAfterBreak="0">
+    <w:nsid w:val="723C4AD1"/>
+    <w:multiLevelType w:val="hybridMultilevel"/>
+    <w:tmpl w:val="1206EA86"/>
+    <w:lvl w:ilvl="0" w:tplc="040C0003">
+      <w:start w:val="1"/>
+      <w:numFmt w:val="bullet"/>
+      <w:lvlText w:val="o"/>
+      <w:lvlJc w:val="left"/>
+      <w:pPr>
+        <w:ind w:left="720" w:hanging="360"/>
+      </w:pPr>
+      <w:rPr>
+        <w:rFonts w:ascii="Courier New" w:hAnsi="Courier New" w:cs="Courier New" w:hint="default"/>
+      </w:rPr>
+    </w:lvl>
+    <w:lvl w:ilvl="1" w:tplc="040C0003" w:tentative="1">
+      <w:start w:val="1"/>
+      <w:numFmt w:val="bullet"/>
+      <w:lvlText w:val="o"/>
+      <w:lvlJc w:val="left"/>
+      <w:pPr>
+        <w:ind w:left="1440" w:hanging="360"/>
+      </w:pPr>
+      <w:rPr>
+        <w:rFonts w:ascii="Courier New" w:hAnsi="Courier New" w:cs="Courier New" w:hint="default"/>
+      </w:rPr>
+    </w:lvl>
+    <w:lvl w:ilvl="2" w:tplc="040C0005" w:tentative="1">
+      <w:start w:val="1"/>
+      <w:numFmt w:val="bullet"/>
+      <w:lvlText w:val=""/>
+      <w:lvlJc w:val="left"/>
+      <w:pPr>
+        <w:ind w:left="2160" w:hanging="360"/>
+      </w:pPr>
+      <w:rPr>
+        <w:rFonts w:ascii="Wingdings" w:hAnsi="Wingdings" w:hint="default"/>
+      </w:rPr>
+    </w:lvl>
+    <w:lvl w:ilvl="3" w:tplc="040C0001" w:tentative="1">
+      <w:start w:val="1"/>
+      <w:numFmt w:val="bullet"/>
+      <w:lvlText w:val=""/>
+      <w:lvlJc w:val="left"/>
+      <w:pPr>
+        <w:ind w:left="2880" w:hanging="360"/>
+      </w:pPr>
+      <w:rPr>
+        <w:rFonts w:ascii="Symbol" w:hAnsi="Symbol" w:hint="default"/>
+      </w:rPr>
+    </w:lvl>
+    <w:lvl w:ilvl="4" w:tplc="040C0003" w:tentative="1">
+      <w:start w:val="1"/>
+      <w:numFmt w:val="bullet"/>
+      <w:lvlText w:val="o"/>
+      <w:lvlJc w:val="left"/>
+      <w:pPr>
+        <w:ind w:left="3600" w:hanging="360"/>
+      </w:pPr>
+      <w:rPr>
+        <w:rFonts w:ascii="Courier New" w:hAnsi="Courier New" w:cs="Courier New" w:hint="default"/>
+      </w:rPr>
+    </w:lvl>
+    <w:lvl w:ilvl="5" w:tplc="040C0005" w:tentative="1">
+      <w:start w:val="1"/>
+      <w:numFmt w:val="bullet"/>
+      <w:lvlText w:val=""/>
+      <w:lvlJc w:val="left"/>
+      <w:pPr>
+        <w:ind w:left="4320" w:hanging="360"/>
+      </w:pPr>
+      <w:rPr>
+        <w:rFonts w:ascii="Wingdings" w:hAnsi="Wingdings" w:hint="default"/>
+      </w:rPr>
+    </w:lvl>
+    <w:lvl w:ilvl="6" w:tplc="040C0001" w:tentative="1">
+      <w:start w:val="1"/>
+      <w:numFmt w:val="bullet"/>
+      <w:lvlText w:val=""/>
+      <w:lvlJc w:val="left"/>
+      <w:pPr>
+        <w:ind w:left="5040" w:hanging="360"/>
+      </w:pPr>
+      <w:rPr>
+        <w:rFonts w:ascii="Symbol" w:hAnsi="Symbol" w:hint="default"/>
+      </w:rPr>
+    </w:lvl>
+    <w:lvl w:ilvl="7" w:tplc="040C0003" w:tentative="1">
+      <w:start w:val="1"/>
+      <w:numFmt w:val="bullet"/>
+      <w:lvlText w:val="o"/>
+      <w:lvlJc w:val="left"/>
+      <w:pPr>
+        <w:ind w:left="5760" w:hanging="360"/>
+      </w:pPr>
+      <w:rPr>
+        <w:rFonts w:ascii="Courier New" w:hAnsi="Courier New" w:cs="Courier New" w:hint="default"/>
+      </w:rPr>
+    </w:lvl>
+    <w:lvl w:ilvl="8" w:tplc="040C0005" w:tentative="1">
+      <w:start w:val="1"/>
+      <w:numFmt w:val="bullet"/>
+      <w:lvlText w:val=""/>
+      <w:lvlJc w:val="left"/>
+      <w:pPr>
+        <w:ind w:left="6480" w:hanging="360"/>
+      </w:pPr>
+      <w:rPr>
+        <w:rFonts w:ascii="Wingdings" w:hAnsi="Wingdings" w:hint="default"/>
+      </w:rPr>
+    </w:lvl>
+  </w:abstractNum>
+  <w:abstractNum w:abstractNumId="22" w15:restartNumberingAfterBreak="0">
+    <w:nsid w:val="76E90CE2"/>
+    <w:multiLevelType w:val="hybridMultilevel"/>
+    <w:tmpl w:val="2A1276B0"/>
+    <w:lvl w:ilvl="0" w:tplc="24E859DC">
+      <w:start w:val="1"/>
+      <w:numFmt w:val="decimal"/>
+      <w:lvlText w:val="%1."/>
+      <w:lvlJc w:val="left"/>
+      <w:pPr>
+        <w:ind w:left="1080" w:hanging="360"/>
+      </w:pPr>
+      <w:rPr>
+        <w:b/>
+        <w:bCs/>
+        <w:sz w:val="28"/>
+        <w:szCs w:val="28"/>
+      </w:rPr>
+    </w:lvl>
+    <w:lvl w:ilvl="1" w:tplc="040C0019" w:tentative="1">
+      <w:start w:val="1"/>
+      <w:numFmt w:val="lowerLetter"/>
+      <w:lvlText w:val="%2."/>
+      <w:lvlJc w:val="left"/>
+      <w:pPr>
+        <w:ind w:left="1800" w:hanging="360"/>
+      </w:pPr>
+    </w:lvl>
+    <w:lvl w:ilvl="2" w:tplc="040C001B" w:tentative="1">
+      <w:start w:val="1"/>
+      <w:numFmt w:val="lowerRoman"/>
+      <w:lvlText w:val="%3."/>
+      <w:lvlJc w:val="right"/>
+      <w:pPr>
+        <w:ind w:left="2520" w:hanging="180"/>
+      </w:pPr>
+    </w:lvl>
+    <w:lvl w:ilvl="3" w:tplc="040C000F" w:tentative="1">
+      <w:start w:val="1"/>
+      <w:numFmt w:val="decimal"/>
+      <w:lvlText w:val="%4."/>
+      <w:lvlJc w:val="left"/>
+      <w:pPr>
+        <w:ind w:left="3240" w:hanging="360"/>
+      </w:pPr>
+    </w:lvl>
+    <w:lvl w:ilvl="4" w:tplc="040C0019" w:tentative="1">
+      <w:start w:val="1"/>
+      <w:numFmt w:val="lowerLetter"/>
+      <w:lvlText w:val="%5."/>
+      <w:lvlJc w:val="left"/>
+      <w:pPr>
+        <w:ind w:left="3960" w:hanging="360"/>
+      </w:pPr>
+    </w:lvl>
+    <w:lvl w:ilvl="5" w:tplc="040C001B" w:tentative="1">
+      <w:start w:val="1"/>
+      <w:numFmt w:val="lowerRoman"/>
+      <w:lvlText w:val="%6."/>
+      <w:lvlJc w:val="right"/>
+      <w:pPr>
+        <w:ind w:left="4680" w:hanging="180"/>
+      </w:pPr>
+    </w:lvl>
+    <w:lvl w:ilvl="6" w:tplc="040C000F" w:tentative="1">
+      <w:start w:val="1"/>
+      <w:numFmt w:val="decimal"/>
+      <w:lvlText w:val="%7."/>
+      <w:lvlJc w:val="left"/>
+      <w:pPr>
+        <w:ind w:left="5400" w:hanging="360"/>
+      </w:pPr>
+    </w:lvl>
+    <w:lvl w:ilvl="7" w:tplc="040C0019" w:tentative="1">
+      <w:start w:val="1"/>
+      <w:numFmt w:val="lowerLetter"/>
+      <w:lvlText w:val="%8."/>
+      <w:lvlJc w:val="left"/>
+      <w:pPr>
+        <w:ind w:left="6120" w:hanging="360"/>
+      </w:pPr>
+    </w:lvl>
+    <w:lvl w:ilvl="8" w:tplc="040C001B" w:tentative="1">
+      <w:start w:val="1"/>
+      <w:numFmt w:val="lowerRoman"/>
+      <w:lvlText w:val="%9."/>
+      <w:lvlJc w:val="right"/>
+      <w:pPr>
+        <w:ind w:left="6840" w:hanging="180"/>
+      </w:pPr>
+    </w:lvl>
+  </w:abstractNum>
+  <w:abstractNum w:abstractNumId="23" w15:restartNumberingAfterBreak="0">
     <w:nsid w:val="782A41BD"/>
     <w:multiLevelType w:val="hybridMultilevel"/>
     <w:tmpl w:val="576896AA"/>
@@ -3150,52 +4718,73 @@
     <w:abstractNumId w:val="1"/>
   </w:num>
   <w:num w:numId="2">
-    <w:abstractNumId w:val="5"/>
+    <w:abstractNumId w:val="6"/>
   </w:num>
   <w:num w:numId="3">
     <w:abstractNumId w:val="0"/>
   </w:num>
   <w:num w:numId="4">
-    <w:abstractNumId w:val="4"/>
+    <w:abstractNumId w:val="5"/>
   </w:num>
   <w:num w:numId="5">
     <w:abstractNumId w:val="3"/>
   </w:num>
   <w:num w:numId="6">
-    <w:abstractNumId w:val="10"/>
+    <w:abstractNumId w:val="15"/>
   </w:num>
   <w:num w:numId="7">
+    <w:abstractNumId w:val="17"/>
+  </w:num>
+  <w:num w:numId="8">
     <w:abstractNumId w:val="12"/>
   </w:num>
-  <w:num w:numId="8">
-    <w:abstractNumId w:val="8"/>
-  </w:num>
   <w:num w:numId="9">
-    <w:abstractNumId w:val="16"/>
+    <w:abstractNumId w:val="23"/>
   </w:num>
   <w:num w:numId="10">
-    <w:abstractNumId w:val="15"/>
+    <w:abstractNumId w:val="22"/>
   </w:num>
   <w:num w:numId="11">
     <w:abstractNumId w:val="2"/>
   </w:num>
   <w:num w:numId="12">
+    <w:abstractNumId w:val="13"/>
+  </w:num>
+  <w:num w:numId="13">
+    <w:abstractNumId w:val="8"/>
+  </w:num>
+  <w:num w:numId="14">
+    <w:abstractNumId w:val="16"/>
+  </w:num>
+  <w:num w:numId="15">
     <w:abstractNumId w:val="9"/>
   </w:num>
-  <w:num w:numId="13">
-    <w:abstractNumId w:val="6"/>
+  <w:num w:numId="16">
+    <w:abstractNumId w:val="18"/>
   </w:num>
-  <w:num w:numId="14">
+  <w:num w:numId="17">
+    <w:abstractNumId w:val="21"/>
+  </w:num>
+  <w:num w:numId="18">
+    <w:abstractNumId w:val="14"/>
+  </w:num>
+  <w:num w:numId="19">
+    <w:abstractNumId w:val="20"/>
+  </w:num>
+  <w:num w:numId="20">
     <w:abstractNumId w:val="11"/>
   </w:num>
-  <w:num w:numId="15">
+  <w:num w:numId="21">
     <w:abstractNumId w:val="7"/>
   </w:num>
-  <w:num w:numId="16">
-    <w:abstractNumId w:val="13"/>
+  <w:num w:numId="22">
+    <w:abstractNumId w:val="10"/>
   </w:num>
-  <w:num w:numId="17">
-    <w:abstractNumId w:val="14"/>
+  <w:num w:numId="23">
+    <w:abstractNumId w:val="19"/>
+  </w:num>
+  <w:num w:numId="24">
+    <w:abstractNumId w:val="4"/>
   </w:num>
 </w:numbering>
 </file>
@@ -4027,7 +5616,7 @@
 </file>
 
 <file path=customXml/itemProps1.xml><?xml version="1.0" encoding="utf-8"?>
-<ds:datastoreItem xmlns:ds="http://schemas.openxmlformats.org/officeDocument/2006/customXml" ds:itemID="{99E4A659-0592-4849-9BAA-C6F426A3F176}">
+<ds:datastoreItem xmlns:ds="http://schemas.openxmlformats.org/officeDocument/2006/customXml" ds:itemID="{281687D8-8965-482A-BDF4-DA4C66FE8970}">
   <ds:schemaRefs>
     <ds:schemaRef ds:uri="http://schemas.openxmlformats.org/officeDocument/2006/bibliography"/>
   </ds:schemaRefs>

</xml_diff>